<commit_message>
Changes over long period of time
</commit_message>
<xml_diff>
--- a/Periode1.2/Duurzame ontwikkeling/Duurzame ontwikkelingen Tycho Braknehoff.docx
+++ b/Periode1.2/Duurzame ontwikkeling/Duurzame ontwikkelingen Tycho Braknehoff.docx
@@ -1,6 +1,6 @@
 
 <file path=word/document.xml><?xml version="1.0" encoding="utf-8"?>
-<w:document xmlns:wpc="http://schemas.microsoft.com/office/word/2010/wordprocessingCanvas" xmlns:cx="http://schemas.microsoft.com/office/drawing/2014/chartex" xmlns:cx1="http://schemas.microsoft.com/office/drawing/2015/9/8/chartex" xmlns:cx2="http://schemas.microsoft.com/office/drawing/2015/10/21/chartex" xmlns:cx3="http://schemas.microsoft.com/office/drawing/2016/5/9/chartex" xmlns:cx4="http://schemas.microsoft.com/office/drawing/2016/5/10/chartex" xmlns:cx5="http://schemas.microsoft.com/office/drawing/2016/5/11/chartex" xmlns:cx6="http://schemas.microsoft.com/office/drawing/2016/5/12/chartex" xmlns:cx7="http://schemas.microsoft.com/office/drawing/2016/5/13/chartex" xmlns:cx8="http://schemas.microsoft.com/office/drawing/2016/5/14/chartex" xmlns:mc="http://schemas.openxmlformats.org/markup-compatibility/2006" xmlns:aink="http://schemas.microsoft.com/office/drawing/2016/ink" xmlns:am3d="http://schemas.microsoft.com/office/drawing/2017/model3d" xmlns:o="urn:schemas-microsoft-com:office:office" xmlns:oel="http://schemas.microsoft.com/office/2019/extlst" xmlns:r="http://schemas.openxmlformats.org/officeDocument/2006/relationships" xmlns:m="http://schemas.openxmlformats.org/officeDocument/2006/math" xmlns:v="urn:schemas-microsoft-com:vml" xmlns:wp14="http://schemas.microsoft.com/office/word/2010/wordprocessingDrawing" xmlns:wp="http://schemas.openxmlformats.org/drawingml/2006/wordprocessingDrawing" xmlns:w10="urn:schemas-microsoft-com:office:word" xmlns:w="http://schemas.openxmlformats.org/wordprocessingml/2006/main" xmlns:w14="http://schemas.microsoft.com/office/word/2010/wordml" xmlns:w15="http://schemas.microsoft.com/office/word/2012/wordml" xmlns:w16cex="http://schemas.microsoft.com/office/word/2018/wordml/cex" xmlns:w16cid="http://schemas.microsoft.com/office/word/2016/wordml/cid" xmlns:w16="http://schemas.microsoft.com/office/word/2018/wordml" xmlns:w16sdtdh="http://schemas.microsoft.com/office/word/2020/wordml/sdtdatahash" xmlns:w16se="http://schemas.microsoft.com/office/word/2015/wordml/symex" xmlns:wpg="http://schemas.microsoft.com/office/word/2010/wordprocessingGroup" xmlns:wpi="http://schemas.microsoft.com/office/word/2010/wordprocessingInk" xmlns:wne="http://schemas.microsoft.com/office/word/2006/wordml" xmlns:wps="http://schemas.microsoft.com/office/word/2010/wordprocessingShape" mc:Ignorable="w14 w15 w16se w16cid w16 w16cex w16sdtdh wp14">
+<w:document xmlns:wpc="http://schemas.microsoft.com/office/word/2010/wordprocessingCanvas" xmlns:cx="http://schemas.microsoft.com/office/drawing/2014/chartex" xmlns:cx1="http://schemas.microsoft.com/office/drawing/2015/9/8/chartex" xmlns:cx2="http://schemas.microsoft.com/office/drawing/2015/10/21/chartex" xmlns:cx3="http://schemas.microsoft.com/office/drawing/2016/5/9/chartex" xmlns:cx4="http://schemas.microsoft.com/office/drawing/2016/5/10/chartex" xmlns:cx5="http://schemas.microsoft.com/office/drawing/2016/5/11/chartex" xmlns:cx6="http://schemas.microsoft.com/office/drawing/2016/5/12/chartex" xmlns:cx7="http://schemas.microsoft.com/office/drawing/2016/5/13/chartex" xmlns:cx8="http://schemas.microsoft.com/office/drawing/2016/5/14/chartex" xmlns:mc="http://schemas.openxmlformats.org/markup-compatibility/2006" xmlns:aink="http://schemas.microsoft.com/office/drawing/2016/ink" xmlns:am3d="http://schemas.microsoft.com/office/drawing/2017/model3d" xmlns:o="urn:schemas-microsoft-com:office:office" xmlns:oel="http://schemas.microsoft.com/office/2019/extlst" xmlns:r="http://schemas.openxmlformats.org/officeDocument/2006/relationships" xmlns:m="http://schemas.openxmlformats.org/officeDocument/2006/math" xmlns:v="urn:schemas-microsoft-com:vml" xmlns:wp14="http://schemas.microsoft.com/office/word/2010/wordprocessingDrawing" xmlns:wp="http://schemas.openxmlformats.org/drawingml/2006/wordprocessingDrawing" xmlns:w10="urn:schemas-microsoft-com:office:word" xmlns:w="http://schemas.openxmlformats.org/wordprocessingml/2006/main" xmlns:w14="http://schemas.microsoft.com/office/word/2010/wordml" xmlns:w15="http://schemas.microsoft.com/office/word/2012/wordml" xmlns:w16cex="http://schemas.microsoft.com/office/word/2018/wordml/cex" xmlns:w16cid="http://schemas.microsoft.com/office/word/2016/wordml/cid" xmlns:w16="http://schemas.microsoft.com/office/word/2018/wordml" xmlns:w16du="http://schemas.microsoft.com/office/word/2023/wordml/word16du" xmlns:w16sdtdh="http://schemas.microsoft.com/office/word/2020/wordml/sdtdatahash" xmlns:w16se="http://schemas.microsoft.com/office/word/2015/wordml/symex" xmlns:wpg="http://schemas.microsoft.com/office/word/2010/wordprocessingGroup" xmlns:wpi="http://schemas.microsoft.com/office/word/2010/wordprocessingInk" xmlns:wne="http://schemas.microsoft.com/office/word/2006/wordml" xmlns:wps="http://schemas.microsoft.com/office/word/2010/wordprocessingShape" mc:Ignorable="w14 w15 w16se w16cid w16 w16cex w16sdtdh wp14">
   <w:body>
     <w:sdt>
       <w:sdtPr>
@@ -630,7 +630,7 @@
             <w:rPr>
               <w:rFonts w:cstheme="minorBidi"/>
               <w:noProof/>
-              <w:lang w:val="en-NL" w:eastAsia="en-NL"/>
+              <w:lang/>
             </w:rPr>
           </w:pPr>
           <w:r>
@@ -710,7 +710,7 @@
             <w:rPr>
               <w:rFonts w:cstheme="minorBidi"/>
               <w:noProof/>
-              <w:lang w:val="en-NL" w:eastAsia="en-NL"/>
+              <w:lang/>
             </w:rPr>
           </w:pPr>
           <w:hyperlink w:anchor="_Toc124531995" w:history="1">
@@ -781,7 +781,7 @@
             <w:rPr>
               <w:rFonts w:cstheme="minorBidi"/>
               <w:noProof/>
-              <w:lang w:val="en-NL" w:eastAsia="en-NL"/>
+              <w:lang/>
             </w:rPr>
           </w:pPr>
           <w:hyperlink w:anchor="_Toc124531996" w:history="1">
@@ -852,7 +852,7 @@
             <w:rPr>
               <w:rFonts w:cstheme="minorBidi"/>
               <w:noProof/>
-              <w:lang w:val="en-NL" w:eastAsia="en-NL"/>
+              <w:lang/>
             </w:rPr>
           </w:pPr>
           <w:hyperlink w:anchor="_Toc124531997" w:history="1">
@@ -923,7 +923,7 @@
             <w:rPr>
               <w:rFonts w:cstheme="minorBidi"/>
               <w:noProof/>
-              <w:lang w:val="en-NL" w:eastAsia="en-NL"/>
+              <w:lang/>
             </w:rPr>
           </w:pPr>
           <w:hyperlink w:anchor="_Toc124531998" w:history="1">
@@ -994,7 +994,7 @@
             <w:rPr>
               <w:rFonts w:cstheme="minorBidi"/>
               <w:noProof/>
-              <w:lang w:val="en-NL" w:eastAsia="en-NL"/>
+              <w:lang/>
             </w:rPr>
           </w:pPr>
           <w:hyperlink w:anchor="_Toc124531999" w:history="1">
@@ -1065,7 +1065,7 @@
             <w:rPr>
               <w:rFonts w:cstheme="minorBidi"/>
               <w:noProof/>
-              <w:lang w:val="en-NL" w:eastAsia="en-NL"/>
+              <w:lang/>
             </w:rPr>
           </w:pPr>
           <w:hyperlink w:anchor="_Toc124532000" w:history="1">
@@ -1136,7 +1136,7 @@
             <w:rPr>
               <w:rFonts w:cstheme="minorBidi"/>
               <w:noProof/>
-              <w:lang w:val="en-NL" w:eastAsia="en-NL"/>
+              <w:lang/>
             </w:rPr>
           </w:pPr>
           <w:hyperlink w:anchor="_Toc124532001" w:history="1">
@@ -1207,7 +1207,7 @@
             <w:rPr>
               <w:rFonts w:cstheme="minorBidi"/>
               <w:noProof/>
-              <w:lang w:val="en-NL" w:eastAsia="en-NL"/>
+              <w:lang/>
             </w:rPr>
           </w:pPr>
           <w:hyperlink w:anchor="_Toc124532002" w:history="1">
@@ -1278,7 +1278,7 @@
             <w:rPr>
               <w:rFonts w:cstheme="minorBidi"/>
               <w:noProof/>
-              <w:lang w:val="en-NL" w:eastAsia="en-NL"/>
+              <w:lang/>
             </w:rPr>
           </w:pPr>
           <w:hyperlink w:anchor="_Toc124532003" w:history="1">
@@ -1349,7 +1349,7 @@
             <w:rPr>
               <w:rFonts w:cstheme="minorBidi"/>
               <w:noProof/>
-              <w:lang w:val="en-NL" w:eastAsia="en-NL"/>
+              <w:lang/>
             </w:rPr>
           </w:pPr>
           <w:hyperlink w:anchor="_Toc124532004" w:history="1">
@@ -1420,7 +1420,7 @@
             <w:rPr>
               <w:rFonts w:cstheme="minorBidi"/>
               <w:noProof/>
-              <w:lang w:val="en-NL" w:eastAsia="en-NL"/>
+              <w:lang/>
             </w:rPr>
           </w:pPr>
           <w:hyperlink w:anchor="_Toc124532005" w:history="1">
@@ -1491,7 +1491,7 @@
             <w:rPr>
               <w:rFonts w:cstheme="minorBidi"/>
               <w:noProof/>
-              <w:lang w:val="en-NL" w:eastAsia="en-NL"/>
+              <w:lang/>
             </w:rPr>
           </w:pPr>
           <w:hyperlink w:anchor="_Toc124532006" w:history="1">
@@ -1562,7 +1562,7 @@
             <w:rPr>
               <w:rFonts w:cstheme="minorBidi"/>
               <w:noProof/>
-              <w:lang w:val="en-NL" w:eastAsia="en-NL"/>
+              <w:lang/>
             </w:rPr>
           </w:pPr>
           <w:hyperlink w:anchor="_Toc124532007" w:history="1">
@@ -1633,7 +1633,7 @@
             <w:rPr>
               <w:rFonts w:cstheme="minorBidi"/>
               <w:noProof/>
-              <w:lang w:val="en-NL" w:eastAsia="en-NL"/>
+              <w:lang/>
             </w:rPr>
           </w:pPr>
           <w:hyperlink w:anchor="_Toc124532008" w:history="1">
@@ -1704,7 +1704,7 @@
             <w:rPr>
               <w:rFonts w:cstheme="minorBidi"/>
               <w:noProof/>
-              <w:lang w:val="en-NL" w:eastAsia="en-NL"/>
+              <w:lang/>
             </w:rPr>
           </w:pPr>
           <w:hyperlink w:anchor="_Toc124532009" w:history="1">
@@ -1775,7 +1775,7 @@
             <w:rPr>
               <w:rFonts w:cstheme="minorBidi"/>
               <w:noProof/>
-              <w:lang w:val="en-NL" w:eastAsia="en-NL"/>
+              <w:lang/>
             </w:rPr>
           </w:pPr>
           <w:hyperlink w:anchor="_Toc124532010" w:history="1">
@@ -2037,36 +2037,31 @@
       <w:pPr>
         <w:spacing w:before="240" w:after="240"/>
         <w:rPr>
-          <w:color w:val="222222"/>
-          <w:sz w:val="23"/>
-          <w:szCs w:val="23"/>
-          <w:highlight w:val="white"/>
-        </w:rPr>
-      </w:pPr>
-      <w:r>
-        <w:rPr>
-          <w:color w:val="222222"/>
-          <w:sz w:val="23"/>
-          <w:szCs w:val="23"/>
-          <w:highlight w:val="white"/>
-        </w:rPr>
-        <w:t>Duurzame ontwikkeling is een proces waarbij rekening wordt gehouden met de sociale, economische en ecologische behoeften van het heden zonder de mogelijkheid van toekomstige generaties om aan hun eigen behoeften te voldoen te schaden. Dit betekent dat er rekening wordt gehouden met de behoeften van mensen op dit moment, maar ook met de behoeften van mensen in de toekomst. Duurzame ontwikkeling richt zich daarom op drie dimensies: de sociale dimensie, de economische dimensie en de ecologische dimensie.</w:t>
-      </w:r>
-      <w:r>
-        <w:rPr>
-          <w:color w:val="222222"/>
-          <w:sz w:val="23"/>
-          <w:szCs w:val="23"/>
+          <w:highlight w:val="white"/>
+        </w:rPr>
+      </w:pPr>
+      <w:r>
+        <w:rPr>
+          <w:color w:val="222222"/>
+          <w:sz w:val="23"/>
+          <w:szCs w:val="23"/>
+          <w:highlight w:val="white"/>
+        </w:rPr>
+        <w:t>Duurzame ontwikkeling is een proces waarbij rekening wordt gehouden met de sociale, economische en ecologische behoeften van het heden zonder de mogelijkheid van toekomstige generaties om aan hun eigen behoeften te voldoen te schaden. Dit betekent dat er rekening wordt gehouden met de behoeften van mensen op dit moment, maar ook met de behoeften van mensen in de toekomst. Duurzame ontwikkeling richt zich daarom op drie dimensies: de sociale dimensie, de economische dimensie en de ecologische dimensie</w:t>
+      </w:r>
+      <w:r>
+        <w:rPr>
+          <w:highlight w:val="white"/>
+        </w:rPr>
+        <w:t>.</w:t>
+      </w:r>
+      <w:r>
+        <w:rPr>
           <w:highlight w:val="white"/>
         </w:rPr>
         <w:t xml:space="preserve"> </w:t>
       </w:r>
       <w:r>
-        <w:rPr>
-          <w:rFonts w:ascii="Times New Roman" w:hAnsi="Times New Roman" w:cs="Times New Roman"/>
-          <w:sz w:val="20"/>
-          <w:szCs w:val="20"/>
-        </w:rPr>
         <w:t>(THE 17 GOALS | Sustainable Development, z.d.)</w:t>
       </w:r>
     </w:p>
@@ -2134,20 +2129,577 @@
       <w:pPr>
         <w:spacing w:before="240" w:after="240"/>
         <w:rPr>
-          <w:color w:val="222222"/>
-          <w:sz w:val="23"/>
-          <w:szCs w:val="23"/>
-          <w:highlight w:val="white"/>
-        </w:rPr>
-      </w:pPr>
-      <w:r>
-        <w:rPr>
-          <w:color w:val="222222"/>
-          <w:sz w:val="23"/>
-          <w:szCs w:val="23"/>
-          <w:highlight w:val="white"/>
-        </w:rPr>
-        <w:t>Daarnaast wordt duurzame ontwikkeling ook vaak beschreven met de "5 P's": mensen, planet, profit, partnerschap en participatie. De 5 P's benadrukken het belang van het rekening houden met de behoeften van mensen, het milieu, economische groei, samenwerking en het betrekken van alle belanghebbenden bij het proces van duurzame ontwikkeling.</w:t>
+          <w:highlight w:val="white"/>
+        </w:rPr>
+      </w:pPr>
+      <w:r>
+        <w:rPr>
+          <w:color w:val="222222"/>
+          <w:sz w:val="23"/>
+          <w:szCs w:val="23"/>
+          <w:highlight w:val="white"/>
+        </w:rPr>
+        <w:t xml:space="preserve">Daarnaast wordt duurzame ontwikkeling ook vaak beschreven met de "5 P's": mensen, planet, profit, partnerschap en participatie. De 5 P's benadrukken het belang van het rekening houden met de behoeften van mensen, het milieu, economische groei, samenwerking en het betrekken van alle belanghebbenden bij het proces van duurzame </w:t>
+      </w:r>
+      <w:r>
+        <w:rPr>
+          <w:highlight w:val="white"/>
+        </w:rPr>
+        <w:t>ontwikkeling.</w:t>
+      </w:r>
+      <w:r>
+        <w:rPr>
+          <w:highlight w:val="white"/>
+        </w:rPr>
+        <w:t xml:space="preserve"> </w:t>
+      </w:r>
+      <w:r>
+        <w:t>(Gustavsson Christel Cederberg Ulf Sonesson, 2011)</w:t>
+      </w:r>
+    </w:p>
+    <w:p>
+      <w:pPr>
+        <w:spacing w:before="240" w:after="240"/>
+        <w:rPr>
+          <w:color w:val="222222"/>
+          <w:sz w:val="23"/>
+          <w:szCs w:val="23"/>
+          <w:highlight w:val="white"/>
+          <w:lang w:val="en-US"/>
+        </w:rPr>
+      </w:pPr>
+    </w:p>
+    <w:p>
+      <w:pPr>
+        <w:spacing w:before="240" w:after="240"/>
+        <w:rPr>
+          <w:color w:val="222222"/>
+          <w:sz w:val="23"/>
+          <w:szCs w:val="23"/>
+          <w:highlight w:val="white"/>
+          <w:lang w:val="en-US"/>
+        </w:rPr>
+      </w:pPr>
+    </w:p>
+    <w:p>
+      <w:pPr>
+        <w:rPr>
+          <w:b/>
+          <w:color w:val="222222"/>
+          <w:sz w:val="23"/>
+          <w:szCs w:val="23"/>
+          <w:highlight w:val="white"/>
+          <w:lang w:val="en-US"/>
+        </w:rPr>
+      </w:pPr>
+      <w:r>
+        <w:rPr>
+          <w:lang w:val="en-US"/>
+        </w:rPr>
+        <w:br w:type="page"/>
+      </w:r>
+    </w:p>
+    <w:p>
+      <w:pPr>
+        <w:pStyle w:val="Heading2"/>
+        <w:rPr>
+          <w:highlight w:val="white"/>
+          <w:lang w:val="en-US"/>
+        </w:rPr>
+      </w:pPr>
+      <w:bookmarkStart w:id="3" w:name="_Toc124531997"/>
+      <w:proofErr w:type="spellStart"/>
+      <w:r>
+        <w:rPr>
+          <w:highlight w:val="white"/>
+          <w:lang w:val="en-US"/>
+        </w:rPr>
+        <w:lastRenderedPageBreak/>
+        <w:t>Introductie</w:t>
+      </w:r>
+      <w:proofErr w:type="spellEnd"/>
+      <w:r>
+        <w:rPr>
+          <w:highlight w:val="white"/>
+          <w:lang w:val="en-US"/>
+        </w:rPr>
+        <w:t xml:space="preserve"> SDG </w:t>
+      </w:r>
+      <w:proofErr w:type="spellStart"/>
+      <w:r>
+        <w:rPr>
+          <w:highlight w:val="white"/>
+          <w:lang w:val="en-US"/>
+        </w:rPr>
+        <w:t>en</w:t>
+      </w:r>
+      <w:proofErr w:type="spellEnd"/>
+      <w:r>
+        <w:rPr>
+          <w:highlight w:val="white"/>
+          <w:lang w:val="en-US"/>
+        </w:rPr>
+        <w:t xml:space="preserve"> de target</w:t>
+      </w:r>
+      <w:bookmarkEnd w:id="3"/>
+    </w:p>
+    <w:p>
+      <w:pPr>
+        <w:pStyle w:val="Heading3"/>
+        <w:rPr>
+          <w:highlight w:val="white"/>
+          <w:lang w:val="en-US"/>
+        </w:rPr>
+      </w:pPr>
+      <w:bookmarkStart w:id="4" w:name="_Toc124531998"/>
+      <w:r>
+        <w:rPr>
+          <w:highlight w:val="white"/>
+          <w:lang w:val="en-US"/>
+        </w:rPr>
+        <w:t>Target</w:t>
+      </w:r>
+      <w:bookmarkEnd w:id="4"/>
+    </w:p>
+    <w:p>
+      <w:pPr>
+        <w:rPr>
+          <w:color w:val="434343"/>
+          <w:sz w:val="28"/>
+          <w:szCs w:val="28"/>
+          <w:highlight w:val="white"/>
+        </w:rPr>
+      </w:pPr>
+      <w:r>
+        <w:rPr>
+          <w:highlight w:val="white"/>
+        </w:rPr>
+        <w:t>Een target is een specifiek doel dat is vastgesteld om het behalen van een SDG te ondersteunen. Elke SDG heeft meerdere targets die gericht zijn op het oplossen van specifieke problemen of het behalen van specifieke doelen.</w:t>
+      </w:r>
+    </w:p>
+    <w:p>
+      <w:pPr>
+        <w:spacing w:before="240" w:after="240"/>
+        <w:rPr>
+          <w:highlight w:val="white"/>
+        </w:rPr>
+      </w:pPr>
+      <w:r>
+        <w:rPr>
+          <w:color w:val="222222"/>
+          <w:sz w:val="23"/>
+          <w:szCs w:val="23"/>
+          <w:highlight w:val="white"/>
+        </w:rPr>
+        <w:t xml:space="preserve">Bijvoorbeeld, SDG 13.3 is gericht op het beperken van de uitstoot van broeikasgassen en het verminderen van de gevolgen van klimaatverandering voor mensen, ecosystemen en economieën. De overkoepelende target voor SDG 13.3 is om de uitstoot van broeikasgassen te halveren ten opzichte van 2010, en om aanpassingen te maken aan de gevolgen van </w:t>
+      </w:r>
+      <w:r>
+        <w:rPr>
+          <w:highlight w:val="white"/>
+        </w:rPr>
+        <w:t>klimaatverandering.</w:t>
+      </w:r>
+      <w:r>
+        <w:rPr>
+          <w:highlight w:val="white"/>
+        </w:rPr>
+        <w:t xml:space="preserve"> </w:t>
+      </w:r>
+      <w:r>
+        <w:t>(United Nations, 2022)</w:t>
+      </w:r>
+    </w:p>
+    <w:p>
+      <w:pPr>
+        <w:spacing w:before="240" w:after="240"/>
+        <w:rPr>
+          <w:color w:val="222222"/>
+          <w:sz w:val="23"/>
+          <w:szCs w:val="23"/>
+          <w:highlight w:val="white"/>
+        </w:rPr>
+      </w:pPr>
+      <w:r>
+        <w:rPr>
+          <w:color w:val="222222"/>
+          <w:sz w:val="23"/>
+          <w:szCs w:val="23"/>
+          <w:highlight w:val="white"/>
+        </w:rPr>
+        <w:t>Het behalen van deze target zal helpen om het doel van SDG 13 (aanpakken van klimaatverandering) te behalen, door de opwarming van de aarde te beperken en aanpassingen te maken aan de gevolgen van klimaatverandering. Dit is van belang omdat klimaatverandering leidt tot extreme weersomstandigheden, zoals overstromingen, droogte en orkanen, die grote gevolgen hebben voor mensen, ecosystemen en economieën.</w:t>
+      </w:r>
+    </w:p>
+    <w:p>
+      <w:pPr>
+        <w:spacing w:before="240" w:after="240"/>
+        <w:rPr>
+          <w:color w:val="222222"/>
+          <w:sz w:val="23"/>
+          <w:szCs w:val="23"/>
+          <w:highlight w:val="white"/>
+        </w:rPr>
+      </w:pPr>
+      <w:r>
+        <w:rPr>
+          <w:color w:val="222222"/>
+          <w:sz w:val="23"/>
+          <w:szCs w:val="23"/>
+          <w:highlight w:val="white"/>
+        </w:rPr>
+        <w:t>Het behalen van de target voor SDG 13.3 is van belang voor iedereen, omdat iedereen op de een of andere manier wordt beïnvloed door klimaatverandering. Bovendien is het behalen van de target ook van belang voor andere SDGs, zoals SDG 1 (armoedebestrijding), SDG 2 (hongerbestrijding) en SDG 3 (gezondheid en welzijn), omdat de gevolgen van klimaatverandering deze doelen ook kunnen beïnvloeden.</w:t>
+      </w:r>
+      <w:r>
+        <w:rPr>
+          <w:color w:val="222222"/>
+          <w:sz w:val="23"/>
+          <w:szCs w:val="23"/>
+        </w:rPr>
+        <w:t xml:space="preserve"> </w:t>
+      </w:r>
+    </w:p>
+    <w:p>
+      <w:pPr>
+        <w:pStyle w:val="Heading3"/>
+        <w:rPr>
+          <w:highlight w:val="white"/>
+        </w:rPr>
+      </w:pPr>
+      <w:bookmarkStart w:id="5" w:name="_Toc124531999"/>
+      <w:r>
+        <w:rPr>
+          <w:highlight w:val="white"/>
+        </w:rPr>
+        <w:t>SDG</w:t>
+      </w:r>
+      <w:bookmarkEnd w:id="5"/>
+    </w:p>
+    <w:p>
+      <w:pPr>
+        <w:rPr>
+          <w:highlight w:val="white"/>
+        </w:rPr>
+      </w:pPr>
+      <w:r>
+        <w:rPr>
+          <w:highlight w:val="white"/>
+        </w:rPr>
+        <w:t xml:space="preserve">SDG staat voor Sustainable Development Goal, of in het Nederlands Duurzame Ontwikkelingsdoel. Dit zijn 17 doelen die zijn vastgesteld door de Verenigde Naties om de wereld te helpen omgaan met de uitdagingen van de 21e eeuw, zoals armoede, ongelijkheid en klimaatverandering. De SDGs zijn onderverdeeld in verschillende categorieën, waaronder sociale, economische en </w:t>
+      </w:r>
+      <w:r>
+        <w:rPr>
+          <w:highlight w:val="white"/>
+        </w:rPr>
+        <w:t>milieudoelen.</w:t>
+      </w:r>
+      <w:r>
+        <w:rPr>
+          <w:highlight w:val="white"/>
+        </w:rPr>
+        <w:t xml:space="preserve"> </w:t>
+      </w:r>
+      <w:r>
+        <w:t>(</w:t>
+      </w:r>
+      <w:r>
+        <w:t>United Nations, 2022</w:t>
+      </w:r>
+      <w:r>
+        <w:t>.)</w:t>
+      </w:r>
+    </w:p>
+    <w:p>
+      <w:pPr>
+        <w:spacing w:before="240" w:after="240"/>
+        <w:rPr>
+          <w:color w:val="222222"/>
+          <w:sz w:val="23"/>
+          <w:szCs w:val="23"/>
+          <w:highlight w:val="white"/>
+        </w:rPr>
+      </w:pPr>
+      <w:r>
+        <w:rPr>
+          <w:color w:val="222222"/>
+          <w:sz w:val="23"/>
+          <w:szCs w:val="23"/>
+          <w:highlight w:val="white"/>
+        </w:rPr>
+        <w:t>Elk van de SDGs is gericht op het oplossen van een specifiek probleem en het behalen van een specifiek doel. Bijvoorbeeld, SDG 1 is gericht op het bestrijden van armoede, terwijl SDG 13 is gericht op het aanpakken van klimaatverandering.</w:t>
+      </w:r>
+    </w:p>
+    <w:p>
+      <w:pPr>
+        <w:spacing w:before="240" w:after="240"/>
+        <w:rPr>
+          <w:color w:val="222222"/>
+          <w:sz w:val="23"/>
+          <w:szCs w:val="23"/>
+          <w:highlight w:val="white"/>
+        </w:rPr>
+      </w:pPr>
+      <w:r>
+        <w:rPr>
+          <w:color w:val="222222"/>
+          <w:sz w:val="23"/>
+          <w:szCs w:val="23"/>
+          <w:highlight w:val="white"/>
+        </w:rPr>
+        <w:t xml:space="preserve">Het behalen van de SDGs is van belang voor duurzame ontwikkeling omdat het helpt om de uitdagingen aan te pakken waar de wereld vandaag mee te maken heeft, zoals armoede, </w:t>
+      </w:r>
+      <w:r>
+        <w:rPr>
+          <w:highlight w:val="white"/>
+        </w:rPr>
+        <w:t>ongelijkheid en klimaatverandering, zodat toekomstige generaties op een duurzame manier kunnen leven.</w:t>
+      </w:r>
+      <w:r>
+        <w:rPr>
+          <w:highlight w:val="white"/>
+        </w:rPr>
+        <w:t xml:space="preserve"> </w:t>
+      </w:r>
+      <w:r>
+        <w:t>(SDG Nederland, 2022)</w:t>
+      </w:r>
+    </w:p>
+    <w:p>
+      <w:pPr>
+        <w:spacing w:before="240" w:after="240"/>
+        <w:rPr>
+          <w:color w:val="222222"/>
+          <w:sz w:val="23"/>
+          <w:szCs w:val="23"/>
+          <w:highlight w:val="white"/>
+          <w:lang w:val="en-US"/>
+        </w:rPr>
+      </w:pPr>
+      <w:r>
+        <w:rPr>
+          <w:color w:val="222222"/>
+          <w:sz w:val="23"/>
+          <w:szCs w:val="23"/>
+          <w:highlight w:val="white"/>
+        </w:rPr>
+        <w:t xml:space="preserve">Elk van de SDGs heeft betrekking op verschillende van de 5 P's. Bijvoorbeeld, SDG 1 (armoedebestrijding) heeft betrekking op mensen en planet, terwijl SDG 8 (werkgelegenheid en economische groei) heeft betrekking op mensen, profit en partnerschap. Sommige SDGs hebben betrekking op meerdere van de 5 P's, zoals SDG </w:t>
+      </w:r>
+      <w:r>
+        <w:rPr>
+          <w:color w:val="222222"/>
+          <w:sz w:val="23"/>
+          <w:szCs w:val="23"/>
+          <w:highlight w:val="white"/>
+        </w:rPr>
+        <w:lastRenderedPageBreak/>
+        <w:t xml:space="preserve">17 (samenwerking voor duurzame ontwikkeling), dat betrekking heeft op mensen, planet, profit, partnerschap en </w:t>
+      </w:r>
+      <w:r>
+        <w:rPr>
+          <w:highlight w:val="white"/>
+        </w:rPr>
+        <w:t>participatie.</w:t>
+      </w:r>
+      <w:r>
+        <w:t xml:space="preserve"> </w:t>
+      </w:r>
+      <w:r>
+        <w:t>(SDG 13. Climate Action | Sustainable Development Goals | Food and Agriculture Organization of the United Nations, n.d.)</w:t>
+      </w:r>
+    </w:p>
+    <w:p>
+      <w:pPr>
+        <w:spacing w:before="240" w:after="240"/>
+        <w:rPr>
+          <w:color w:val="222222"/>
+          <w:sz w:val="23"/>
+          <w:szCs w:val="23"/>
+          <w:highlight w:val="white"/>
+          <w:lang w:val="en-US"/>
+        </w:rPr>
+      </w:pPr>
+    </w:p>
+    <w:p>
+      <w:pPr>
+        <w:spacing w:before="240" w:after="240"/>
+        <w:rPr>
+          <w:color w:val="222222"/>
+          <w:sz w:val="23"/>
+          <w:szCs w:val="23"/>
+          <w:highlight w:val="white"/>
+          <w:lang w:val="en-US"/>
+        </w:rPr>
+      </w:pPr>
+    </w:p>
+    <w:p>
+      <w:pPr>
+        <w:rPr>
+          <w:color w:val="222222"/>
+          <w:sz w:val="23"/>
+          <w:szCs w:val="23"/>
+          <w:highlight w:val="white"/>
+          <w:lang w:val="en-US"/>
+        </w:rPr>
+      </w:pPr>
+      <w:r>
+        <w:rPr>
+          <w:lang w:val="en-US"/>
+        </w:rPr>
+        <w:br w:type="page"/>
+      </w:r>
+    </w:p>
+    <w:p>
+      <w:pPr>
+        <w:pStyle w:val="Heading2"/>
+        <w:rPr>
+          <w:highlight w:val="white"/>
+        </w:rPr>
+      </w:pPr>
+      <w:bookmarkStart w:id="6" w:name="_Toc124532000"/>
+      <w:r>
+        <w:rPr>
+          <w:highlight w:val="white"/>
+        </w:rPr>
+        <w:lastRenderedPageBreak/>
+        <w:t>Welk probleem probeert je target op te lossen?</w:t>
+      </w:r>
+      <w:bookmarkEnd w:id="6"/>
+    </w:p>
+    <w:p>
+      <w:pPr>
+        <w:pStyle w:val="Heading3"/>
+        <w:rPr>
+          <w:highlight w:val="white"/>
+        </w:rPr>
+      </w:pPr>
+      <w:bookmarkStart w:id="7" w:name="_Toc124532001"/>
+      <w:r>
+        <w:rPr>
+          <w:highlight w:val="white"/>
+        </w:rPr>
+        <w:t>Wat is het probleem?</w:t>
+      </w:r>
+      <w:bookmarkEnd w:id="7"/>
+    </w:p>
+    <w:p>
+      <w:pPr>
+        <w:rPr>
+          <w:highlight w:val="white"/>
+        </w:rPr>
+      </w:pPr>
+      <w:r>
+        <w:rPr>
+          <w:color w:val="222222"/>
+          <w:sz w:val="23"/>
+          <w:szCs w:val="23"/>
+          <w:highlight w:val="white"/>
+        </w:rPr>
+        <w:t xml:space="preserve">Het probleem van SDG 13.3 is dat de uitstoot van broeikasgassen nog steeds te hoog is en leidt tot een opwarming van de aarde. Dit kan leiden tot ernstige gevolgen voor het klimaat en de mensheid, zoals toenemende temperaturen, extremere weersomstandigheden, stijgende zeespiegels, een afname van de biodiversiteit, afname van de voedselproductie en toenemende gezondheidsproblemen. De belangrijkste oorzaak van deze uitstoot is het menselijk gebruik van brandstoffen zoals aardolie, aardgas en kolen, die leiden tot de uitstoot van kooldioxide en andere broeikasgassen. Om de uitstoot van broeikasgassen te verminderen en de opwarming van de aarde te helpen beperken, is het belangrijk om te werken aan het verminderen van ons gebruik van deze brandstoffen en </w:t>
+      </w:r>
+      <w:r>
+        <w:rPr>
+          <w:highlight w:val="white"/>
+        </w:rPr>
+        <w:t>om te werken aan het bevorderen van het gebruik van hernieuwbare energiebronnen</w:t>
+      </w:r>
+      <w:r>
+        <w:rPr>
+          <w:highlight w:val="white"/>
+        </w:rPr>
+        <w:t>. (NASA, 2022)</w:t>
+      </w:r>
+    </w:p>
+    <w:p>
+      <w:pPr>
+        <w:pStyle w:val="Heading3"/>
+        <w:rPr>
+          <w:highlight w:val="white"/>
+        </w:rPr>
+      </w:pPr>
+      <w:bookmarkStart w:id="8" w:name="_Toc124532002"/>
+      <w:r>
+        <w:rPr>
+          <w:highlight w:val="white"/>
+        </w:rPr>
+        <w:t>Wat is de oorzaak?</w:t>
+      </w:r>
+      <w:bookmarkEnd w:id="8"/>
+    </w:p>
+    <w:p>
+      <w:pPr>
+        <w:rPr>
+          <w:highlight w:val="white"/>
+        </w:rPr>
+      </w:pPr>
+      <w:r>
+        <w:rPr>
+          <w:highlight w:val="white"/>
+        </w:rPr>
+        <w:t xml:space="preserve">Sinds de industriële revolutie is de temperatuur op de aarde omhoog aan het gaan. De meest geaccepteerde manier is door het </w:t>
+      </w:r>
+      <w:r>
+        <w:rPr>
+          <w:highlight w:val="white"/>
+        </w:rPr>
+        <w:t>broeikaseffect</w:t>
+      </w:r>
+      <w:r>
+        <w:rPr>
+          <w:highlight w:val="white"/>
+        </w:rPr>
+        <w:t xml:space="preserve">. Door grote hoeveelheden koolstof die in de lucht terecht komt wordt warmte langer vastgehouden gehouden waardoor het warmer wordt. Fossiele brandstoffen is een van de grootste factoren die koolstof uitstoten. Veeteelt is naast de grote hoeveelheid fossiele brandstof ook een grote factor. Vlees dat gegeten wordt kost veel bronnen. Dit houdt in bijvoorbeeld in de grote hoeveelheden water en voedsel dat ze moeten krijgen om ze te onderhouden. Daarnaast stoot veeteelt zelf veel methaangas uit, dit is ook een broeikasgas. </w:t>
+      </w:r>
+      <w:r>
+        <w:t xml:space="preserve">(Wat Is Het </w:t>
+      </w:r>
+      <w:proofErr w:type="gramStart"/>
+      <w:r>
+        <w:t>Broeikaseffect?,</w:t>
+      </w:r>
+      <w:proofErr w:type="gramEnd"/>
+      <w:r>
+        <w:t xml:space="preserve"> </w:t>
+      </w:r>
+      <w:proofErr w:type="spellStart"/>
+      <w:r>
+        <w:t>n.d</w:t>
+      </w:r>
+      <w:proofErr w:type="spellEnd"/>
+      <w:r>
+        <w:t>.)</w:t>
+      </w:r>
+    </w:p>
+    <w:p>
+      <w:pPr>
+        <w:pStyle w:val="Heading3"/>
+        <w:rPr>
+          <w:highlight w:val="white"/>
+        </w:rPr>
+      </w:pPr>
+      <w:bookmarkStart w:id="9" w:name="_Toc124532003"/>
+      <w:r>
+        <w:rPr>
+          <w:highlight w:val="white"/>
+        </w:rPr>
+        <w:t>Wat zijn de gevolgen?</w:t>
+      </w:r>
+      <w:bookmarkEnd w:id="9"/>
+    </w:p>
+    <w:p>
+      <w:pPr>
+        <w:rPr>
+          <w:color w:val="222222"/>
+          <w:sz w:val="23"/>
+          <w:szCs w:val="23"/>
+          <w:highlight w:val="white"/>
+        </w:rPr>
+      </w:pPr>
+      <w:r>
+        <w:rPr>
+          <w:color w:val="222222"/>
+          <w:sz w:val="23"/>
+          <w:szCs w:val="23"/>
+          <w:highlight w:val="white"/>
+        </w:rPr>
+        <w:t>De gevolgen van niet oplossen van SDG 13.3 zijn ernstig en kunnen leiden tot toenemende klimaatverandering, vermindering van de biodiversiteit, afname van de voedselproductie en toenemende gezondheidsproblemen. Als we de uitstoot van broeikasgassen niet verminderen, kan dit leiden tot toenemende temperaturen, extremere weersomstandigheden, stijgende zeespiegels en een toenemende kans op overstromingen, droogte en hittestress. Dit kan leiden tot een afname van het aantal soorten op aarde en tot een vermindering van de ecologische diensten die zij bieden, zoals de bestuiving van gewassen en de bescherming van bodems. Bovendien kan de klimaatverandering leiden tot een afname van de voedselproductie, omdat het moeilijker wordt om gewassen te laten groeien in extreme weersomstandigheden. Dit kan leiden tot een toenemende voedselonzekerheid en honger in sommige delen van de wereld. Ten slotte kan de klimaatverandering ook leiden tot toenemende gezondheidsproblemen, zoals hittestress, hitteslagen en luchtverontreiniging. Dit kan vooral een probleem zijn voor kwetsbare groepen, zoals ouderen en kinderen.</w:t>
       </w:r>
       <w:r>
         <w:rPr>
@@ -2163,703 +2715,28 @@
           <w:rFonts w:ascii="Times New Roman" w:hAnsi="Times New Roman" w:cs="Times New Roman"/>
           <w:sz w:val="21"/>
           <w:szCs w:val="21"/>
-          <w:lang w:val="en-US"/>
-        </w:rPr>
-        <w:t>(Gustavsson Christel Cederberg Ulf Sonesson, 2011)</w:t>
-      </w:r>
-    </w:p>
-    <w:p>
-      <w:pPr>
-        <w:spacing w:before="240" w:after="240"/>
-        <w:rPr>
-          <w:color w:val="222222"/>
-          <w:sz w:val="23"/>
-          <w:szCs w:val="23"/>
-          <w:highlight w:val="white"/>
-          <w:lang w:val="en-US"/>
-        </w:rPr>
-      </w:pPr>
-    </w:p>
-    <w:p>
-      <w:pPr>
-        <w:spacing w:before="240" w:after="240"/>
-        <w:rPr>
-          <w:color w:val="222222"/>
-          <w:sz w:val="23"/>
-          <w:szCs w:val="23"/>
-          <w:highlight w:val="white"/>
-          <w:lang w:val="en-US"/>
-        </w:rPr>
-      </w:pPr>
-    </w:p>
-    <w:p>
-      <w:pPr>
-        <w:rPr>
+        </w:rPr>
+        <w:t>(Roberts, 2020)</w:t>
+      </w:r>
+    </w:p>
+    <w:p>
+      <w:pPr>
+        <w:rPr>
+          <w:color w:val="222222"/>
+          <w:sz w:val="23"/>
+          <w:szCs w:val="23"/>
+          <w:highlight w:val="white"/>
+        </w:rPr>
+      </w:pPr>
+    </w:p>
+    <w:p>
+      <w:pPr>
+        <w:rPr>
+          <w:rFonts w:ascii="Times New Roman" w:hAnsi="Times New Roman" w:cs="Times New Roman"/>
           <w:b/>
           <w:color w:val="222222"/>
-          <w:sz w:val="23"/>
-          <w:szCs w:val="23"/>
-          <w:highlight w:val="white"/>
-          <w:lang w:val="en-US"/>
-        </w:rPr>
-      </w:pPr>
-      <w:r>
-        <w:rPr>
-          <w:lang w:val="en-US"/>
-        </w:rPr>
-        <w:br w:type="page"/>
-      </w:r>
-    </w:p>
-    <w:p>
-      <w:pPr>
-        <w:pStyle w:val="Heading2"/>
-        <w:rPr>
-          <w:highlight w:val="white"/>
-        </w:rPr>
-      </w:pPr>
-      <w:bookmarkStart w:id="3" w:name="_Toc124531997"/>
-      <w:r>
-        <w:rPr>
-          <w:highlight w:val="white"/>
-        </w:rPr>
-        <w:lastRenderedPageBreak/>
-        <w:t>Introductie SDG en de target</w:t>
-      </w:r>
-      <w:bookmarkEnd w:id="3"/>
-    </w:p>
-    <w:p>
-      <w:pPr>
-        <w:pStyle w:val="Heading3"/>
-        <w:rPr>
-          <w:highlight w:val="white"/>
-        </w:rPr>
-      </w:pPr>
-      <w:bookmarkStart w:id="4" w:name="_Toc124531998"/>
-      <w:r>
-        <w:rPr>
-          <w:highlight w:val="white"/>
-        </w:rPr>
-        <w:t>Target</w:t>
-      </w:r>
-      <w:bookmarkEnd w:id="4"/>
-    </w:p>
-    <w:p>
-      <w:pPr>
-        <w:rPr>
-          <w:color w:val="434343"/>
-          <w:sz w:val="28"/>
-          <w:szCs w:val="28"/>
-          <w:highlight w:val="white"/>
-        </w:rPr>
-      </w:pPr>
-      <w:r>
-        <w:rPr>
-          <w:highlight w:val="white"/>
-        </w:rPr>
-        <w:t>Een target is een specifiek doel dat is vastgesteld om het behalen van een SDG te ondersteunen. Elke SDG heeft meerdere targets die gericht zijn op het oplossen van specifieke problemen of het behalen van specifieke doelen.</w:t>
-      </w:r>
-    </w:p>
-    <w:p>
-      <w:pPr>
-        <w:spacing w:before="240" w:after="240"/>
-        <w:rPr>
-          <w:color w:val="222222"/>
-          <w:sz w:val="23"/>
-          <w:szCs w:val="23"/>
-          <w:highlight w:val="white"/>
-        </w:rPr>
-      </w:pPr>
-      <w:r>
-        <w:rPr>
-          <w:color w:val="222222"/>
-          <w:sz w:val="23"/>
-          <w:szCs w:val="23"/>
-          <w:highlight w:val="white"/>
-        </w:rPr>
-        <w:t>Bijvoorbeeld, SDG 13.3 is gericht op het beperken van de uitstoot van broeikasgassen en het verminderen van de gevolgen van klimaatverandering voor mensen, ecosystemen en economieën. De overkoepelende target voor SDG 13.3 is om de uitstoot van broeikasgassen te halveren ten opzichte van 2010, en om aanpassingen te maken aan de gevolgen van klimaatverandering.</w:t>
-      </w:r>
-      <w:r>
-        <w:rPr>
-          <w:color w:val="222222"/>
-          <w:sz w:val="23"/>
-          <w:szCs w:val="23"/>
-          <w:highlight w:val="white"/>
-        </w:rPr>
-        <w:t xml:space="preserve"> </w:t>
-      </w:r>
-      <w:r>
-        <w:rPr>
           <w:sz w:val="21"/>
           <w:szCs w:val="21"/>
-          <w:lang w:val="nl-NL"/>
-        </w:rPr>
-        <w:t>(United Nations, 2022)</w:t>
-      </w:r>
-    </w:p>
-    <w:p>
-      <w:pPr>
-        <w:spacing w:before="240" w:after="240"/>
-        <w:rPr>
-          <w:color w:val="222222"/>
-          <w:sz w:val="23"/>
-          <w:szCs w:val="23"/>
-          <w:highlight w:val="white"/>
-        </w:rPr>
-      </w:pPr>
-      <w:r>
-        <w:rPr>
-          <w:color w:val="222222"/>
-          <w:sz w:val="23"/>
-          <w:szCs w:val="23"/>
-          <w:highlight w:val="white"/>
-        </w:rPr>
-        <w:t>Het behalen van deze target zal helpen om het doel van SDG 13 (aanpakken van klimaatverandering) te behalen, door de opwarming van de aarde te beperken en aanpassingen te maken aan de gevolgen van klimaatverandering. Dit is van belang omdat klimaatverandering leidt tot extreme weersomstandigheden, zoals overstromingen, droogte en orkanen, die grote gevolgen hebben voor mensen, ecosystemen en economieën.</w:t>
-      </w:r>
-    </w:p>
-    <w:p>
-      <w:pPr>
-        <w:spacing w:before="240" w:after="240"/>
-        <w:rPr>
-          <w:color w:val="222222"/>
-          <w:sz w:val="23"/>
-          <w:szCs w:val="23"/>
-          <w:highlight w:val="white"/>
-        </w:rPr>
-      </w:pPr>
-      <w:r>
-        <w:rPr>
-          <w:color w:val="222222"/>
-          <w:sz w:val="23"/>
-          <w:szCs w:val="23"/>
-          <w:highlight w:val="white"/>
-        </w:rPr>
-        <w:t>Het behalen van de target voor SDG 13.3 is van belang voor iedereen, omdat iedereen op de een of andere manier wordt beïnvloed door klimaatverandering. Bovendien is het behalen van de target ook van belang voor andere SDGs, zoals SDG 1 (armoedebestrijding), SDG 2 (hongerbestrijding) en SDG 3 (gezondheid en welzijn), omdat de gevolgen van klimaatverandering deze doelen ook kunnen beïnvloeden.</w:t>
-      </w:r>
-      <w:r>
-        <w:rPr>
-          <w:color w:val="222222"/>
-          <w:sz w:val="23"/>
-          <w:szCs w:val="23"/>
-        </w:rPr>
-        <w:t xml:space="preserve"> </w:t>
-      </w:r>
-    </w:p>
-    <w:p>
-      <w:pPr>
-        <w:pStyle w:val="Heading3"/>
-        <w:rPr>
-          <w:highlight w:val="white"/>
-        </w:rPr>
-      </w:pPr>
-      <w:bookmarkStart w:id="5" w:name="_Toc124531999"/>
-      <w:r>
-        <w:rPr>
-          <w:highlight w:val="white"/>
-        </w:rPr>
-        <w:t>SDG</w:t>
-      </w:r>
-      <w:bookmarkEnd w:id="5"/>
-    </w:p>
-    <w:p>
-      <w:pPr>
-        <w:rPr>
-          <w:color w:val="434343"/>
-          <w:sz w:val="28"/>
-          <w:szCs w:val="28"/>
-          <w:highlight w:val="white"/>
-        </w:rPr>
-      </w:pPr>
-      <w:r>
-        <w:rPr>
-          <w:highlight w:val="white"/>
-        </w:rPr>
-        <w:t>SDG staat voor Sustainable Development Goal, of in het Nederlands Duurzame Ontwikkelingsdoel. Dit zijn 17 doelen die zijn vastgesteld door de Verenigde Naties om de wereld te helpen omgaan met de uitdagingen van de 21e eeuw, zoals armoede, ongelijkheid en klimaatverandering. De SDGs zijn onderverdeeld in verschillende categorieën, waaronder sociale, economische en milieudoelen.</w:t>
-      </w:r>
-      <w:r>
-        <w:rPr>
-          <w:color w:val="222222"/>
-          <w:sz w:val="23"/>
-          <w:szCs w:val="23"/>
-          <w:highlight w:val="white"/>
-        </w:rPr>
-        <w:t xml:space="preserve"> </w:t>
-      </w:r>
-      <w:r>
-        <w:rPr>
-          <w:rFonts w:ascii="Times New Roman" w:hAnsi="Times New Roman" w:cs="Times New Roman"/>
-          <w:sz w:val="21"/>
-          <w:szCs w:val="21"/>
-          <w:lang w:val="nl-NL"/>
-        </w:rPr>
-        <w:t>(</w:t>
-      </w:r>
-      <w:r>
-        <w:rPr>
-          <w:rFonts w:ascii="Times New Roman" w:hAnsi="Times New Roman" w:cs="Times New Roman"/>
-          <w:i/>
-          <w:iCs/>
-          <w:sz w:val="21"/>
-          <w:szCs w:val="21"/>
-          <w:lang w:val="nl-NL"/>
-        </w:rPr>
-        <w:t>United Nations, 2022</w:t>
-      </w:r>
-      <w:r>
-        <w:rPr>
-          <w:rFonts w:ascii="Times New Roman" w:hAnsi="Times New Roman" w:cs="Times New Roman"/>
-          <w:sz w:val="21"/>
-          <w:szCs w:val="21"/>
-          <w:lang w:val="nl-NL"/>
-        </w:rPr>
-        <w:t>.)</w:t>
-      </w:r>
-    </w:p>
-    <w:p>
-      <w:pPr>
-        <w:spacing w:before="240" w:after="240"/>
-        <w:rPr>
-          <w:color w:val="222222"/>
-          <w:sz w:val="23"/>
-          <w:szCs w:val="23"/>
-          <w:highlight w:val="white"/>
-        </w:rPr>
-      </w:pPr>
-      <w:r>
-        <w:rPr>
-          <w:color w:val="222222"/>
-          <w:sz w:val="23"/>
-          <w:szCs w:val="23"/>
-          <w:highlight w:val="white"/>
-        </w:rPr>
-        <w:t>Elk van de SDGs is gericht op het oplossen van een specifiek probleem en het behalen van een specifiek doel. Bijvoorbeeld, SDG 1 is gericht op het bestrijden van armoede, terwijl SDG 13 is gericht op het aanpakken van klimaatverandering.</w:t>
-      </w:r>
-    </w:p>
-    <w:p>
-      <w:pPr>
-        <w:spacing w:before="240" w:after="240"/>
-        <w:rPr>
-          <w:color w:val="222222"/>
-          <w:sz w:val="23"/>
-          <w:szCs w:val="23"/>
-          <w:highlight w:val="white"/>
-        </w:rPr>
-      </w:pPr>
-      <w:r>
-        <w:rPr>
-          <w:color w:val="222222"/>
-          <w:sz w:val="23"/>
-          <w:szCs w:val="23"/>
-          <w:highlight w:val="white"/>
-        </w:rPr>
-        <w:t xml:space="preserve">Het behalen van de SDGs is van belang voor duurzame ontwikkeling omdat het helpt om de uitdagingen aan te pakken waar de wereld vandaag mee te maken heeft, zoals armoede, ongelijkheid en klimaatverandering, zodat toekomstige generaties op een </w:t>
-      </w:r>
-      <w:proofErr w:type="gramStart"/>
-      <w:r>
-        <w:rPr>
-          <w:color w:val="222222"/>
-          <w:sz w:val="23"/>
-          <w:szCs w:val="23"/>
-          <w:highlight w:val="white"/>
-        </w:rPr>
-        <w:t>duurzame</w:t>
-      </w:r>
-      <w:proofErr w:type="gramEnd"/>
-      <w:r>
-        <w:rPr>
-          <w:color w:val="222222"/>
-          <w:sz w:val="23"/>
-          <w:szCs w:val="23"/>
-          <w:highlight w:val="white"/>
-        </w:rPr>
-        <w:t xml:space="preserve"> manier kunnen leven.</w:t>
-      </w:r>
-      <w:r>
-        <w:rPr>
-          <w:color w:val="222222"/>
-          <w:sz w:val="23"/>
-          <w:szCs w:val="23"/>
-          <w:highlight w:val="white"/>
-        </w:rPr>
-        <w:t xml:space="preserve"> </w:t>
-      </w:r>
-      <w:r>
-        <w:rPr>
-          <w:rStyle w:val="inline"/>
-          <w:rFonts w:ascii="Times New Roman" w:hAnsi="Times New Roman" w:cs="Times New Roman"/>
-          <w:sz w:val="20"/>
-          <w:szCs w:val="20"/>
-        </w:rPr>
-        <w:t>(SDG Nederland, 2022)</w:t>
-      </w:r>
-    </w:p>
-    <w:p>
-      <w:pPr>
-        <w:spacing w:before="240" w:after="240"/>
-        <w:rPr>
-          <w:color w:val="222222"/>
-          <w:sz w:val="23"/>
-          <w:szCs w:val="23"/>
-          <w:highlight w:val="white"/>
-        </w:rPr>
-      </w:pPr>
-      <w:r>
-        <w:rPr>
-          <w:color w:val="222222"/>
-          <w:sz w:val="23"/>
-          <w:szCs w:val="23"/>
-          <w:highlight w:val="white"/>
-        </w:rPr>
-        <w:t xml:space="preserve">Elk van de SDGs heeft betrekking op verschillende van de 5 P's. Bijvoorbeeld, SDG 1 (armoedebestrijding) heeft betrekking op mensen en planet, terwijl SDG 8 (werkgelegenheid en economische groei) heeft betrekking op mensen, profit en partnerschap. Sommige SDGs hebben betrekking op meerdere van de 5 P's, zoals SDG </w:t>
-      </w:r>
-      <w:r>
-        <w:rPr>
-          <w:color w:val="222222"/>
-          <w:sz w:val="23"/>
-          <w:szCs w:val="23"/>
-          <w:highlight w:val="white"/>
-        </w:rPr>
-        <w:lastRenderedPageBreak/>
-        <w:t>17 (samenwerking voor duurzame ontwikkeling), dat betrekking heeft op mensen, planet, profit, partnerschap en participatie.</w:t>
-      </w:r>
-      <w:r>
-        <w:rPr>
-          <w:color w:val="222222"/>
-          <w:sz w:val="23"/>
-          <w:szCs w:val="23"/>
-        </w:rPr>
-        <w:t xml:space="preserve"> </w:t>
-      </w:r>
-      <w:r>
-        <w:rPr>
-          <w:sz w:val="21"/>
-          <w:szCs w:val="21"/>
-          <w:lang w:val="en-US"/>
-        </w:rPr>
-        <w:t>(</w:t>
-      </w:r>
-      <w:r>
-        <w:rPr>
-          <w:i/>
-          <w:iCs/>
-          <w:sz w:val="21"/>
-          <w:szCs w:val="21"/>
-          <w:lang w:val="en-US"/>
-        </w:rPr>
-        <w:t>SDG 13. Climate Action | Sustainable Development Goals | Food and Agriculture Organization of the United Nations</w:t>
-      </w:r>
-      <w:r>
-        <w:rPr>
-          <w:sz w:val="21"/>
-          <w:szCs w:val="21"/>
-          <w:lang w:val="en-US"/>
-        </w:rPr>
-        <w:t>, n.d.)</w:t>
-      </w:r>
-    </w:p>
-    <w:p>
-      <w:pPr>
-        <w:spacing w:before="240" w:after="240"/>
-        <w:rPr>
-          <w:color w:val="222222"/>
-          <w:sz w:val="23"/>
-          <w:szCs w:val="23"/>
-          <w:highlight w:val="white"/>
-          <w:lang w:val="en-US"/>
-        </w:rPr>
-      </w:pPr>
-    </w:p>
-    <w:p>
-      <w:pPr>
-        <w:spacing w:before="240" w:after="240"/>
-        <w:rPr>
-          <w:color w:val="222222"/>
-          <w:sz w:val="23"/>
-          <w:szCs w:val="23"/>
-          <w:highlight w:val="white"/>
-          <w:lang w:val="en-US"/>
-        </w:rPr>
-      </w:pPr>
-    </w:p>
-    <w:p>
-      <w:pPr>
-        <w:rPr>
-          <w:color w:val="222222"/>
-          <w:sz w:val="23"/>
-          <w:szCs w:val="23"/>
-          <w:highlight w:val="white"/>
-          <w:lang w:val="en-US"/>
-        </w:rPr>
-      </w:pPr>
-      <w:r>
-        <w:rPr>
-          <w:lang w:val="en-US"/>
-        </w:rPr>
-        <w:br w:type="page"/>
-      </w:r>
-    </w:p>
-    <w:p>
-      <w:pPr>
-        <w:pStyle w:val="Heading2"/>
-        <w:rPr>
-          <w:highlight w:val="white"/>
-        </w:rPr>
-      </w:pPr>
-      <w:bookmarkStart w:id="6" w:name="_Toc124532000"/>
-      <w:r>
-        <w:rPr>
-          <w:highlight w:val="white"/>
-        </w:rPr>
-        <w:lastRenderedPageBreak/>
-        <w:t>Welk probleem probeert je target op te lossen?</w:t>
-      </w:r>
-      <w:bookmarkEnd w:id="6"/>
-    </w:p>
-    <w:p>
-      <w:pPr>
-        <w:pStyle w:val="Heading3"/>
-        <w:rPr>
-          <w:highlight w:val="white"/>
-        </w:rPr>
-      </w:pPr>
-      <w:bookmarkStart w:id="7" w:name="_Toc124532001"/>
-      <w:r>
-        <w:rPr>
-          <w:highlight w:val="white"/>
-        </w:rPr>
-        <w:t>Wat is het probleem?</w:t>
-      </w:r>
-      <w:bookmarkEnd w:id="7"/>
-    </w:p>
-    <w:p>
-      <w:pPr>
-        <w:rPr>
-          <w:rFonts w:ascii="Times New Roman" w:hAnsi="Times New Roman" w:cs="Times New Roman"/>
-          <w:color w:val="222222"/>
-          <w:sz w:val="23"/>
-          <w:szCs w:val="23"/>
-          <w:highlight w:val="white"/>
-        </w:rPr>
-      </w:pPr>
-      <w:r>
-        <w:rPr>
-          <w:color w:val="222222"/>
-          <w:sz w:val="23"/>
-          <w:szCs w:val="23"/>
-          <w:highlight w:val="white"/>
-        </w:rPr>
-        <w:t>Het probleem van SDG 13.3 is dat de uitstoot van broeikasgassen nog steeds te hoog is en leidt tot een opwarming van de aarde. Dit kan leiden tot ernstige gevolgen voor het klimaat en de mensheid, zoals toenemende temperaturen, extremere weersomstandigheden, stijgende zeespiegels, een afname van de biodiversiteit, afname van de voedselproductie en toenemende gezondheidsproblemen. De belangrijkste oorzaak van deze uitstoot is het menselijk gebruik van brandstoffen zoals aardolie, aardgas en kolen, die leiden tot de uitstoot van kooldioxide en andere broeikasgassen. Om de uitstoot van broeikasgassen te verminderen en de opwarming van de aarde te helpen beperken, is het belangrijk om te werken aan het verminderen van ons gebruik van deze brandstoffen en om te werken aan het bevorderen van het gebruik van hernieuwbare energiebronnen</w:t>
-      </w:r>
-      <w:r>
-        <w:rPr>
-          <w:color w:val="222222"/>
-          <w:sz w:val="23"/>
-          <w:szCs w:val="23"/>
-          <w:highlight w:val="white"/>
-        </w:rPr>
-        <w:t xml:space="preserve">. </w:t>
-      </w:r>
-      <w:r>
-        <w:rPr>
-          <w:rFonts w:ascii="Times New Roman" w:hAnsi="Times New Roman" w:cs="Times New Roman"/>
-          <w:color w:val="222222"/>
-          <w:sz w:val="21"/>
-          <w:szCs w:val="21"/>
-          <w:highlight w:val="white"/>
-        </w:rPr>
-        <w:t>(NASA, 2022)</w:t>
-      </w:r>
-    </w:p>
-    <w:p>
-      <w:pPr>
-        <w:pStyle w:val="Heading3"/>
-        <w:rPr>
-          <w:highlight w:val="white"/>
-        </w:rPr>
-      </w:pPr>
-      <w:bookmarkStart w:id="8" w:name="_Toc124532002"/>
-      <w:r>
-        <w:rPr>
-          <w:highlight w:val="white"/>
-        </w:rPr>
-        <w:t>Wat is de oorzaak?</w:t>
-      </w:r>
-      <w:bookmarkEnd w:id="8"/>
-    </w:p>
-    <w:p>
-      <w:pPr>
-        <w:rPr>
-          <w:color w:val="222222"/>
-          <w:sz w:val="23"/>
-          <w:szCs w:val="23"/>
-          <w:highlight w:val="white"/>
-        </w:rPr>
-      </w:pPr>
-      <w:r>
-        <w:rPr>
-          <w:color w:val="222222"/>
-          <w:sz w:val="23"/>
-          <w:szCs w:val="23"/>
-          <w:highlight w:val="white"/>
-        </w:rPr>
-        <w:t xml:space="preserve">Sinds de industriële revolutie is de temperatuur op de aarde omhoog aan het gaan. De meest geaccepteerde manier is door het </w:t>
-      </w:r>
-      <w:r>
-        <w:rPr>
-          <w:color w:val="222222"/>
-          <w:sz w:val="23"/>
-          <w:szCs w:val="23"/>
-          <w:highlight w:val="white"/>
-        </w:rPr>
-        <w:t>broeikaseffect</w:t>
-      </w:r>
-      <w:r>
-        <w:rPr>
-          <w:color w:val="222222"/>
-          <w:sz w:val="23"/>
-          <w:szCs w:val="23"/>
-          <w:highlight w:val="white"/>
-        </w:rPr>
-        <w:t xml:space="preserve">. Door grote hoeveelheden koolstof die in de lucht terecht komt wordt warmte langer vastgehouden gehouden waardoor het warmer wordt. Fossiele brandstoffen is een van de grootste factoren die koolstof uitstoten. Veeteelt is naast de grote hoeveelheid fossiele brandstof ook een grote factor. Vlees dat gegeten wordt kost veel bronnen. Dit houdt in bijvoorbeeld in de grote hoeveelheden water en voedsel dat ze moeten krijgen om ze te onderhouden. Daarnaast stoot veeteelt zelf veel methaangas uit, dit is ook een broeikasgas. </w:t>
-      </w:r>
-    </w:p>
-    <w:p>
-      <w:pPr>
-        <w:pStyle w:val="NormalWeb"/>
-        <w:spacing w:before="0" w:beforeAutospacing="0" w:after="0" w:afterAutospacing="0" w:line="480" w:lineRule="auto"/>
-        <w:rPr>
-          <w:sz w:val="21"/>
-          <w:szCs w:val="21"/>
-          <w:lang w:val="nl"/>
-        </w:rPr>
-      </w:pPr>
-      <w:r>
-        <w:rPr>
-          <w:sz w:val="21"/>
-          <w:szCs w:val="21"/>
-        </w:rPr>
-        <w:t>(</w:t>
-      </w:r>
-      <w:r>
-        <w:rPr>
-          <w:i/>
-          <w:iCs/>
-          <w:sz w:val="21"/>
-          <w:szCs w:val="21"/>
-        </w:rPr>
-        <w:t xml:space="preserve">Wat Is Het </w:t>
-      </w:r>
-      <w:proofErr w:type="gramStart"/>
-      <w:r>
-        <w:rPr>
-          <w:i/>
-          <w:iCs/>
-          <w:sz w:val="21"/>
-          <w:szCs w:val="21"/>
-        </w:rPr>
-        <w:t>Broeikaseffect?</w:t>
-      </w:r>
-      <w:r>
-        <w:rPr>
-          <w:sz w:val="21"/>
-          <w:szCs w:val="21"/>
-        </w:rPr>
-        <w:t>,</w:t>
-      </w:r>
-      <w:proofErr w:type="gramEnd"/>
-      <w:r>
-        <w:rPr>
-          <w:sz w:val="21"/>
-          <w:szCs w:val="21"/>
-        </w:rPr>
-        <w:t xml:space="preserve"> </w:t>
-      </w:r>
-      <w:proofErr w:type="spellStart"/>
-      <w:r>
-        <w:rPr>
-          <w:sz w:val="21"/>
-          <w:szCs w:val="21"/>
-        </w:rPr>
-        <w:t>n.d</w:t>
-      </w:r>
-      <w:proofErr w:type="spellEnd"/>
-      <w:r>
-        <w:rPr>
-          <w:sz w:val="21"/>
-          <w:szCs w:val="21"/>
-        </w:rPr>
-        <w:t>.)</w:t>
-      </w:r>
-    </w:p>
-    <w:p>
-      <w:pPr>
-        <w:pStyle w:val="Heading3"/>
-        <w:rPr>
-          <w:highlight w:val="white"/>
-        </w:rPr>
-      </w:pPr>
-      <w:bookmarkStart w:id="9" w:name="_Toc124532003"/>
-      <w:r>
-        <w:rPr>
-          <w:highlight w:val="white"/>
-        </w:rPr>
-        <w:t>Wat zijn de gevolgen?</w:t>
-      </w:r>
-      <w:bookmarkEnd w:id="9"/>
-    </w:p>
-    <w:p>
-      <w:pPr>
-        <w:rPr>
-          <w:color w:val="222222"/>
-          <w:sz w:val="23"/>
-          <w:szCs w:val="23"/>
-          <w:highlight w:val="white"/>
-        </w:rPr>
-      </w:pPr>
-      <w:r>
-        <w:rPr>
-          <w:color w:val="222222"/>
-          <w:sz w:val="23"/>
-          <w:szCs w:val="23"/>
-          <w:highlight w:val="white"/>
-        </w:rPr>
-        <w:t>De gevolgen van niet oplossen van SDG 13.3 zijn ernstig en kunnen leiden tot toenemende klimaatverandering, vermindering van de biodiversiteit, afname van de voedselproductie en toenemende gezondheidsproblemen. Als we de uitstoot van broeikasgassen niet verminderen, kan dit leiden tot toenemende temperaturen, extremere weersomstandigheden, stijgende zeespiegels en een toenemende kans op overstromingen, droogte en hittestress. Dit kan leiden tot een afname van het aantal soorten op aarde en tot een vermindering van de ecologische diensten die zij bieden, zoals de bestuiving van gewassen en de bescherming van bodems. Bovendien kan de klimaatverandering leiden tot een afname van de voedselproductie, omdat het moeilijker wordt om gewassen te laten groeien in extreme weersomstandigheden. Dit kan leiden tot een toenemende voedselonzekerheid en honger in sommige delen van de wereld. Ten slotte kan de klimaatverandering ook leiden tot toenemende gezondheidsproblemen, zoals hittestress, hitteslagen en luchtverontreiniging. Dit kan vooral een probleem zijn voor kwetsbare groepen, zoals ouderen en kinderen.</w:t>
-      </w:r>
-      <w:r>
-        <w:rPr>
-          <w:color w:val="222222"/>
-          <w:sz w:val="23"/>
-          <w:szCs w:val="23"/>
-          <w:highlight w:val="white"/>
-        </w:rPr>
-        <w:t xml:space="preserve"> </w:t>
-      </w:r>
-      <w:r>
-        <w:rPr>
-          <w:rFonts w:ascii="Times New Roman" w:hAnsi="Times New Roman" w:cs="Times New Roman"/>
-          <w:sz w:val="21"/>
-          <w:szCs w:val="21"/>
-        </w:rPr>
-        <w:t>(Roberts, 2020)</w:t>
-      </w:r>
-    </w:p>
-    <w:p>
-      <w:pPr>
-        <w:rPr>
-          <w:color w:val="222222"/>
-          <w:sz w:val="23"/>
-          <w:szCs w:val="23"/>
-          <w:highlight w:val="white"/>
-        </w:rPr>
-      </w:pPr>
-    </w:p>
-    <w:p>
-      <w:pPr>
-        <w:rPr>
-          <w:rFonts w:ascii="Times New Roman" w:hAnsi="Times New Roman" w:cs="Times New Roman"/>
-          <w:b/>
-          <w:color w:val="222222"/>
-          <w:sz w:val="21"/>
-          <w:szCs w:val="21"/>
           <w:highlight w:val="white"/>
         </w:rPr>
       </w:pPr>
@@ -2877,6 +2754,7 @@
         <w:rPr>
           <w:highlight w:val="white"/>
         </w:rPr>
+        <w:lastRenderedPageBreak/>
         <w:t>I</w:t>
       </w:r>
       <w:r>
@@ -2913,13 +2791,7 @@
         <w:rPr>
           <w:highlight w:val="white"/>
         </w:rPr>
-        <w:t xml:space="preserve">ICT </w:t>
-      </w:r>
-      <w:r>
-        <w:rPr>
-          <w:highlight w:val="white"/>
-        </w:rPr>
-        <w:t>oplossing</w:t>
+        <w:t>ICT oplossing</w:t>
       </w:r>
       <w:bookmarkEnd w:id="11"/>
       <w:proofErr w:type="gramEnd"/>
@@ -3073,7 +2945,7 @@
           <w:szCs w:val="23"/>
           <w:highlight w:val="white"/>
         </w:rPr>
-        <w:t>Er zijn echter ook mogelijke negatieve consequenties voor deze app. Als gebruikers bijvoorbeeld te veel tijd besteden aan het bijhouden van hun voedselconsumptie en -</w:t>
+        <w:t xml:space="preserve">Er zijn echter ook mogelijke negatieve consequenties voor deze app. Als gebruikers bijvoorbeeld te veel tijd besteden aan het bijhouden van hun voedselconsumptie en -verspilling, kan dit leiden tot stress en andere mentale gezondheidsproblemen. Het is </w:t>
       </w:r>
       <w:r>
         <w:rPr>
@@ -3083,7 +2955,7 @@
           <w:highlight w:val="white"/>
         </w:rPr>
         <w:lastRenderedPageBreak/>
-        <w:t>verspilling, kan dit leiden tot stress en andere mentale gezondheidsproblemen. Het is daarom belangrijk om ervoor te zorgen dat de app niet te belastend is voor gebruikers en dat ze niet te veel tijd besteden aan het bijhouden van hun voedselgegevens.</w:t>
+        <w:t>daarom belangrijk om ervoor te zorgen dat de app niet te belastend is voor gebruikers en dat ze niet te veel tijd besteden aan het bijhouden van hun voedselgegevens.</w:t>
       </w:r>
     </w:p>
     <w:p>
@@ -3482,9 +3354,8 @@
     </w:p>
     <w:p>
       <w:pPr>
-        <w:pStyle w:val="NormalWeb"/>
-        <w:shd w:val="clear" w:color="auto" w:fill="FFFFFF"/>
-        <w:rPr>
+        <w:rPr>
+          <w:rStyle w:val="Hyperlink"/>
           <w:lang w:val="en-US"/>
         </w:rPr>
       </w:pPr>
@@ -3521,32 +3392,25 @@
         </w:r>
       </w:hyperlink>
     </w:p>
-    <w:p>
-      <w:pPr>
-        <w:pStyle w:val="NormalWeb"/>
-        <w:shd w:val="clear" w:color="auto" w:fill="FFFFFF"/>
-        <w:rPr>
+    <w:p/>
+    <w:p>
+      <w:pPr>
+        <w:rPr>
+          <w:rStyle w:val="Hyperlink"/>
           <w:lang w:val="en-US"/>
         </w:rPr>
       </w:pPr>
       <w:r>
-        <w:rPr>
-          <w:lang w:val="en-US"/>
-        </w:rPr>
         <w:t xml:space="preserve">United Nations. (2022). </w:t>
       </w:r>
       <w:r>
         <w:rPr>
           <w:i/>
           <w:iCs/>
-          <w:lang w:val="en-US"/>
         </w:rPr>
         <w:t>Sustainable Development Goals</w:t>
       </w:r>
       <w:r>
-        <w:rPr>
-          <w:lang w:val="en-US"/>
-        </w:rPr>
         <w:t xml:space="preserve">. United Nations Sustainable Development; United Nations. </w:t>
       </w:r>
       <w:hyperlink r:id="rId10" w:history="1">
@@ -3561,9 +3425,15 @@
     </w:p>
     <w:p>
       <w:pPr>
-        <w:pStyle w:val="NormalWeb"/>
-        <w:shd w:val="clear" w:color="auto" w:fill="FFFFFF"/>
-        <w:rPr>
+        <w:rPr>
+          <w:lang w:val="en-US"/>
+        </w:rPr>
+      </w:pPr>
+    </w:p>
+    <w:p>
+      <w:pPr>
+        <w:rPr>
+          <w:rStyle w:val="Hyperlink"/>
           <w:lang w:val="en-US"/>
         </w:rPr>
       </w:pPr>
@@ -3593,8 +3463,16 @@
     </w:p>
     <w:p>
       <w:pPr>
-        <w:pStyle w:val="NormalWeb"/>
-        <w:spacing w:before="0" w:beforeAutospacing="0" w:after="0" w:afterAutospacing="0" w:line="480" w:lineRule="auto"/>
+        <w:rPr>
+          <w:lang w:val="en-US"/>
+        </w:rPr>
+      </w:pPr>
+    </w:p>
+    <w:p>
+      <w:pPr>
+        <w:rPr>
+          <w:rStyle w:val="Hyperlink"/>
+        </w:rPr>
       </w:pPr>
       <w:r>
         <w:rPr>
@@ -3628,10 +3506,12 @@
         </w:r>
       </w:hyperlink>
     </w:p>
-    <w:p>
-      <w:pPr>
-        <w:pStyle w:val="NormalWeb"/>
-        <w:spacing w:before="0" w:beforeAutospacing="0" w:after="0" w:afterAutospacing="0" w:line="480" w:lineRule="auto"/>
+    <w:p/>
+    <w:p>
+      <w:pPr>
+        <w:rPr>
+          <w:rStyle w:val="Hyperlink"/>
+        </w:rPr>
       </w:pPr>
       <w:r>
         <w:rPr>
@@ -3660,6 +3540,7 @@
         <w:r>
           <w:rPr>
             <w:rStyle w:val="Hyperlink"/>
+            <w:lang w:val="en-US"/>
           </w:rPr>
           <w:t>https://samentegenvoedselverspilling.nl/voedselverspilling-feiten-en-cijfers/</w:t>
         </w:r>
@@ -3667,9 +3548,15 @@
     </w:p>
     <w:p>
       <w:pPr>
-        <w:pStyle w:val="NormalWeb"/>
-        <w:spacing w:before="0" w:beforeAutospacing="0" w:after="0" w:afterAutospacing="0" w:line="480" w:lineRule="auto"/>
-        <w:rPr>
+        <w:rPr>
+          <w:lang w:val="en-US"/>
+        </w:rPr>
+      </w:pPr>
+    </w:p>
+    <w:p>
+      <w:pPr>
+        <w:rPr>
+          <w:rStyle w:val="Hyperlink"/>
           <w:lang w:val="en-US"/>
         </w:rPr>
       </w:pPr>
@@ -3747,8 +3634,16 @@
     </w:p>
     <w:p>
       <w:pPr>
-        <w:pStyle w:val="NormalWeb"/>
-        <w:spacing w:before="0" w:beforeAutospacing="0" w:after="0" w:afterAutospacing="0" w:line="480" w:lineRule="auto"/>
+        <w:rPr>
+          <w:lang w:val="en-US"/>
+        </w:rPr>
+      </w:pPr>
+    </w:p>
+    <w:p>
+      <w:pPr>
+        <w:rPr>
+          <w:rStyle w:val="Hyperlink"/>
+        </w:rPr>
       </w:pPr>
       <w:r>
         <w:rPr>
@@ -3782,10 +3677,12 @@
         </w:r>
       </w:hyperlink>
     </w:p>
-    <w:p>
-      <w:pPr>
-        <w:pStyle w:val="NormalWeb"/>
-        <w:spacing w:before="0" w:beforeAutospacing="0" w:after="0" w:afterAutospacing="0" w:line="480" w:lineRule="auto"/>
+    <w:p/>
+    <w:p>
+      <w:pPr>
+        <w:rPr>
+          <w:rStyle w:val="Hyperlink"/>
+        </w:rPr>
       </w:pPr>
       <w:r>
         <w:rPr>
@@ -3814,6 +3711,7 @@
         <w:r>
           <w:rPr>
             <w:rStyle w:val="Hyperlink"/>
+            <w:lang w:val="en-US"/>
           </w:rPr>
           <w:t>https://www.voedingscentrum.nl/encyclopedie/voedselverspilling.aspx</w:t>
         </w:r>
@@ -3821,9 +3719,15 @@
     </w:p>
     <w:p>
       <w:pPr>
-        <w:pStyle w:val="NormalWeb"/>
-        <w:spacing w:before="0" w:beforeAutospacing="0" w:after="0" w:afterAutospacing="0" w:line="480" w:lineRule="auto"/>
-        <w:rPr>
+        <w:rPr>
+          <w:lang w:val="en-US"/>
+        </w:rPr>
+      </w:pPr>
+    </w:p>
+    <w:p>
+      <w:pPr>
+        <w:rPr>
+          <w:rStyle w:val="Hyperlink"/>
           <w:lang w:val="en-US"/>
         </w:rPr>
       </w:pPr>
@@ -3859,10 +3763,15 @@
     </w:p>
     <w:p>
       <w:pPr>
-        <w:pStyle w:val="NormalWeb"/>
-        <w:spacing w:before="0" w:beforeAutospacing="0" w:after="0" w:afterAutospacing="0" w:line="480" w:lineRule="auto"/>
         <w:rPr>
           <w:lang w:val="en-US"/>
+        </w:rPr>
+      </w:pPr>
+    </w:p>
+    <w:p>
+      <w:pPr>
+        <w:rPr>
+          <w:rStyle w:val="Hyperlink"/>
         </w:rPr>
       </w:pPr>
       <w:r>
@@ -3899,8 +3808,16 @@
     </w:p>
     <w:p>
       <w:pPr>
-        <w:pStyle w:val="NormalWeb"/>
-        <w:spacing w:before="0" w:beforeAutospacing="0" w:after="0" w:afterAutospacing="0" w:line="480" w:lineRule="auto"/>
+        <w:rPr>
+          <w:lang w:val="nl-NL"/>
+        </w:rPr>
+      </w:pPr>
+    </w:p>
+    <w:p>
+      <w:pPr>
+        <w:rPr>
+          <w:rStyle w:val="Hyperlink"/>
+        </w:rPr>
       </w:pPr>
       <w:r>
         <w:rPr>
@@ -3908,13 +3825,23 @@
         </w:rPr>
         <w:t xml:space="preserve">Roberts, D. (2020, September 11). </w:t>
       </w:r>
+      <w:proofErr w:type="gramStart"/>
       <w:r>
         <w:rPr>
           <w:i/>
           <w:iCs/>
           <w:lang w:val="en-US"/>
         </w:rPr>
-        <w:t>What’s causing climate change, in 10 charts</w:t>
+        <w:t>What’s</w:t>
+      </w:r>
+      <w:proofErr w:type="gramEnd"/>
+      <w:r>
+        <w:rPr>
+          <w:i/>
+          <w:iCs/>
+          <w:lang w:val="en-US"/>
+        </w:rPr>
+        <w:t xml:space="preserve"> causing climate change, in 10 charts</w:t>
       </w:r>
       <w:r>
         <w:rPr>
@@ -3934,72 +3861,30 @@
         </w:r>
       </w:hyperlink>
     </w:p>
-    <w:p>
-      <w:pPr>
-        <w:pStyle w:val="NormalWeb"/>
-        <w:spacing w:before="0" w:beforeAutospacing="0" w:after="0" w:afterAutospacing="0" w:line="480" w:lineRule="auto"/>
-        <w:ind w:left="720" w:hanging="720"/>
-      </w:pPr>
-      <w:r>
-        <w:t xml:space="preserve">Goal 13 | </w:t>
-      </w:r>
-      <w:proofErr w:type="spellStart"/>
-      <w:r>
-        <w:t>Department</w:t>
-      </w:r>
-      <w:proofErr w:type="spellEnd"/>
-      <w:r>
-        <w:t xml:space="preserve"> of </w:t>
-      </w:r>
-      <w:proofErr w:type="spellStart"/>
-      <w:r>
-        <w:t>Economic</w:t>
-      </w:r>
-      <w:proofErr w:type="spellEnd"/>
-      <w:r>
-        <w:t xml:space="preserve"> </w:t>
-      </w:r>
-      <w:proofErr w:type="spellStart"/>
-      <w:r>
-        <w:t>and</w:t>
-      </w:r>
-      <w:proofErr w:type="spellEnd"/>
-      <w:r>
-        <w:t xml:space="preserve"> </w:t>
-      </w:r>
-      <w:proofErr w:type="spellStart"/>
-      <w:r>
-        <w:t>Social</w:t>
-      </w:r>
-      <w:proofErr w:type="spellEnd"/>
-      <w:r>
-        <w:t xml:space="preserve"> </w:t>
-      </w:r>
-      <w:proofErr w:type="spellStart"/>
-      <w:r>
-        <w:t>Affairs</w:t>
-      </w:r>
-      <w:proofErr w:type="spellEnd"/>
-      <w:r>
-        <w:t>. (</w:t>
-      </w:r>
-      <w:proofErr w:type="spellStart"/>
-      <w:proofErr w:type="gramStart"/>
-      <w:r>
-        <w:t>n.d</w:t>
-      </w:r>
-      <w:proofErr w:type="spellEnd"/>
-      <w:r>
-        <w:t>.</w:t>
-      </w:r>
-      <w:proofErr w:type="gramEnd"/>
-      <w:r>
+    <w:p/>
+    <w:p>
+      <w:pPr>
+        <w:rPr>
+          <w:rStyle w:val="Hyperlink"/>
+        </w:rPr>
+      </w:pPr>
+      <w:r>
+        <w:rPr>
+          <w:lang w:val="en-US"/>
+        </w:rPr>
+        <w:t>Goal 13 | Department of Economic and Social Affairs. (n.d.</w:t>
+      </w:r>
+      <w:r>
+        <w:rPr>
+          <w:lang w:val="en-US"/>
+        </w:rPr>
         <w:t>)</w:t>
       </w:r>
       <w:hyperlink r:id="rId20" w:history="1">
         <w:r>
           <w:rPr>
             <w:rStyle w:val="Hyperlink"/>
+            <w:lang w:val="en-US"/>
           </w:rPr>
           <w:t>https://sdgs.un.org/goals/goal13</w:t>
         </w:r>
@@ -4007,39 +3892,34 @@
     </w:p>
     <w:p>
       <w:pPr>
-        <w:pStyle w:val="NormalWeb"/>
-        <w:spacing w:before="0" w:beforeAutospacing="0" w:after="0" w:afterAutospacing="0" w:line="480" w:lineRule="auto"/>
-        <w:ind w:left="720" w:hanging="720"/>
-      </w:pPr>
-      <w:r>
-        <w:t xml:space="preserve">THE 17 GOALS | </w:t>
-      </w:r>
-      <w:proofErr w:type="spellStart"/>
-      <w:r>
-        <w:t>Sustainable</w:t>
-      </w:r>
-      <w:proofErr w:type="spellEnd"/>
-      <w:r>
-        <w:t xml:space="preserve"> Development</w:t>
-      </w:r>
-      <w:r>
-        <w:t>. (</w:t>
-      </w:r>
-      <w:proofErr w:type="spellStart"/>
-      <w:proofErr w:type="gramStart"/>
-      <w:r>
+        <w:rPr>
+          <w:lang w:val="en-US"/>
+        </w:rPr>
+      </w:pPr>
+    </w:p>
+    <w:p>
+      <w:pPr>
+        <w:rPr>
+          <w:rStyle w:val="Hyperlink"/>
+        </w:rPr>
+      </w:pPr>
+      <w:r>
+        <w:rPr>
+          <w:lang w:val="en-US"/>
+        </w:rPr>
+        <w:t>THE 17 GOALS | Sustainable Development. (</w:t>
+      </w:r>
+      <w:r>
+        <w:rPr>
+          <w:lang w:val="en-US"/>
+        </w:rPr>
         <w:t>n</w:t>
       </w:r>
       <w:r>
-        <w:t>.d</w:t>
-      </w:r>
-      <w:proofErr w:type="spellEnd"/>
-      <w:r>
-        <w:t>.</w:t>
-      </w:r>
-      <w:proofErr w:type="gramEnd"/>
-      <w:r>
-        <w:t xml:space="preserve">). </w:t>
+        <w:rPr>
+          <w:lang w:val="en-US"/>
+        </w:rPr>
+        <w:t xml:space="preserve">.d.). </w:t>
       </w:r>
       <w:hyperlink r:id="rId21" w:history="1">
         <w:r>
@@ -4050,14 +3930,9 @@
         </w:r>
       </w:hyperlink>
     </w:p>
-    <w:p>
-      <w:pPr>
-        <w:pStyle w:val="NormalWeb"/>
-        <w:spacing w:before="0" w:beforeAutospacing="0" w:after="0" w:afterAutospacing="0" w:line="480" w:lineRule="auto"/>
-        <w:ind w:left="720" w:hanging="720"/>
-      </w:pPr>
-      <w:r>
-        <w:lastRenderedPageBreak/>
+    <w:p/>
+    <w:p>
+      <w:r>
         <w:t xml:space="preserve">SDG Nederland. (2022, 19 oktober). </w:t>
       </w:r>
       <w:r>
@@ -4142,7 +4017,7 @@
 </file>
 
 <file path=word/endnotes.xml><?xml version="1.0" encoding="utf-8"?>
-<w:endnotes xmlns:wpc="http://schemas.microsoft.com/office/word/2010/wordprocessingCanvas" xmlns:cx="http://schemas.microsoft.com/office/drawing/2014/chartex" xmlns:cx1="http://schemas.microsoft.com/office/drawing/2015/9/8/chartex" xmlns:cx2="http://schemas.microsoft.com/office/drawing/2015/10/21/chartex" xmlns:cx3="http://schemas.microsoft.com/office/drawing/2016/5/9/chartex" xmlns:cx4="http://schemas.microsoft.com/office/drawing/2016/5/10/chartex" xmlns:cx5="http://schemas.microsoft.com/office/drawing/2016/5/11/chartex" xmlns:cx6="http://schemas.microsoft.com/office/drawing/2016/5/12/chartex" xmlns:cx7="http://schemas.microsoft.com/office/drawing/2016/5/13/chartex" xmlns:cx8="http://schemas.microsoft.com/office/drawing/2016/5/14/chartex" xmlns:mc="http://schemas.openxmlformats.org/markup-compatibility/2006" xmlns:aink="http://schemas.microsoft.com/office/drawing/2016/ink" xmlns:am3d="http://schemas.microsoft.com/office/drawing/2017/model3d" xmlns:o="urn:schemas-microsoft-com:office:office" xmlns:oel="http://schemas.microsoft.com/office/2019/extlst" xmlns:r="http://schemas.openxmlformats.org/officeDocument/2006/relationships" xmlns:m="http://schemas.openxmlformats.org/officeDocument/2006/math" xmlns:v="urn:schemas-microsoft-com:vml" xmlns:wp14="http://schemas.microsoft.com/office/word/2010/wordprocessingDrawing" xmlns:wp="http://schemas.openxmlformats.org/drawingml/2006/wordprocessingDrawing" xmlns:w10="urn:schemas-microsoft-com:office:word" xmlns:w="http://schemas.openxmlformats.org/wordprocessingml/2006/main" xmlns:w14="http://schemas.microsoft.com/office/word/2010/wordml" xmlns:w15="http://schemas.microsoft.com/office/word/2012/wordml" xmlns:w16cex="http://schemas.microsoft.com/office/word/2018/wordml/cex" xmlns:w16cid="http://schemas.microsoft.com/office/word/2016/wordml/cid" xmlns:w16="http://schemas.microsoft.com/office/word/2018/wordml" xmlns:w16sdtdh="http://schemas.microsoft.com/office/word/2020/wordml/sdtdatahash" xmlns:w16se="http://schemas.microsoft.com/office/word/2015/wordml/symex" xmlns:wpg="http://schemas.microsoft.com/office/word/2010/wordprocessingGroup" xmlns:wpi="http://schemas.microsoft.com/office/word/2010/wordprocessingInk" xmlns:wne="http://schemas.microsoft.com/office/word/2006/wordml" xmlns:wps="http://schemas.microsoft.com/office/word/2010/wordprocessingShape" mc:Ignorable="w14 w15 w16se w16cid w16 w16cex w16sdtdh wp14">
+<w:endnotes xmlns:wpc="http://schemas.microsoft.com/office/word/2010/wordprocessingCanvas" xmlns:cx="http://schemas.microsoft.com/office/drawing/2014/chartex" xmlns:cx1="http://schemas.microsoft.com/office/drawing/2015/9/8/chartex" xmlns:cx2="http://schemas.microsoft.com/office/drawing/2015/10/21/chartex" xmlns:cx3="http://schemas.microsoft.com/office/drawing/2016/5/9/chartex" xmlns:cx4="http://schemas.microsoft.com/office/drawing/2016/5/10/chartex" xmlns:cx5="http://schemas.microsoft.com/office/drawing/2016/5/11/chartex" xmlns:cx6="http://schemas.microsoft.com/office/drawing/2016/5/12/chartex" xmlns:cx7="http://schemas.microsoft.com/office/drawing/2016/5/13/chartex" xmlns:cx8="http://schemas.microsoft.com/office/drawing/2016/5/14/chartex" xmlns:mc="http://schemas.openxmlformats.org/markup-compatibility/2006" xmlns:aink="http://schemas.microsoft.com/office/drawing/2016/ink" xmlns:am3d="http://schemas.microsoft.com/office/drawing/2017/model3d" xmlns:o="urn:schemas-microsoft-com:office:office" xmlns:oel="http://schemas.microsoft.com/office/2019/extlst" xmlns:r="http://schemas.openxmlformats.org/officeDocument/2006/relationships" xmlns:m="http://schemas.openxmlformats.org/officeDocument/2006/math" xmlns:v="urn:schemas-microsoft-com:vml" xmlns:wp14="http://schemas.microsoft.com/office/word/2010/wordprocessingDrawing" xmlns:wp="http://schemas.openxmlformats.org/drawingml/2006/wordprocessingDrawing" xmlns:w10="urn:schemas-microsoft-com:office:word" xmlns:w="http://schemas.openxmlformats.org/wordprocessingml/2006/main" xmlns:w14="http://schemas.microsoft.com/office/word/2010/wordml" xmlns:w15="http://schemas.microsoft.com/office/word/2012/wordml" xmlns:w16cex="http://schemas.microsoft.com/office/word/2018/wordml/cex" xmlns:w16cid="http://schemas.microsoft.com/office/word/2016/wordml/cid" xmlns:w16="http://schemas.microsoft.com/office/word/2018/wordml" xmlns:w16du="http://schemas.microsoft.com/office/word/2023/wordml/word16du" xmlns:w16sdtdh="http://schemas.microsoft.com/office/word/2020/wordml/sdtdatahash" xmlns:w16se="http://schemas.microsoft.com/office/word/2015/wordml/symex" xmlns:wpg="http://schemas.microsoft.com/office/word/2010/wordprocessingGroup" xmlns:wpi="http://schemas.microsoft.com/office/word/2010/wordprocessingInk" xmlns:wne="http://schemas.microsoft.com/office/word/2006/wordml" xmlns:wps="http://schemas.microsoft.com/office/word/2010/wordprocessingShape" mc:Ignorable="w14 w15 w16se w16cid w16 w16cex w16sdtdh wp14">
   <w:endnote w:type="separator" w:id="-1">
     <w:p>
       <w:pPr>
@@ -4167,7 +4042,7 @@
 </file>
 
 <file path=word/footer1.xml><?xml version="1.0" encoding="utf-8"?>
-<w:ftr xmlns:wpc="http://schemas.microsoft.com/office/word/2010/wordprocessingCanvas" xmlns:cx="http://schemas.microsoft.com/office/drawing/2014/chartex" xmlns:cx1="http://schemas.microsoft.com/office/drawing/2015/9/8/chartex" xmlns:cx2="http://schemas.microsoft.com/office/drawing/2015/10/21/chartex" xmlns:cx3="http://schemas.microsoft.com/office/drawing/2016/5/9/chartex" xmlns:cx4="http://schemas.microsoft.com/office/drawing/2016/5/10/chartex" xmlns:cx5="http://schemas.microsoft.com/office/drawing/2016/5/11/chartex" xmlns:cx6="http://schemas.microsoft.com/office/drawing/2016/5/12/chartex" xmlns:cx7="http://schemas.microsoft.com/office/drawing/2016/5/13/chartex" xmlns:cx8="http://schemas.microsoft.com/office/drawing/2016/5/14/chartex" xmlns:mc="http://schemas.openxmlformats.org/markup-compatibility/2006" xmlns:aink="http://schemas.microsoft.com/office/drawing/2016/ink" xmlns:am3d="http://schemas.microsoft.com/office/drawing/2017/model3d" xmlns:o="urn:schemas-microsoft-com:office:office" xmlns:oel="http://schemas.microsoft.com/office/2019/extlst" xmlns:r="http://schemas.openxmlformats.org/officeDocument/2006/relationships" xmlns:m="http://schemas.openxmlformats.org/officeDocument/2006/math" xmlns:v="urn:schemas-microsoft-com:vml" xmlns:wp14="http://schemas.microsoft.com/office/word/2010/wordprocessingDrawing" xmlns:wp="http://schemas.openxmlformats.org/drawingml/2006/wordprocessingDrawing" xmlns:w10="urn:schemas-microsoft-com:office:word" xmlns:w="http://schemas.openxmlformats.org/wordprocessingml/2006/main" xmlns:w14="http://schemas.microsoft.com/office/word/2010/wordml" xmlns:w15="http://schemas.microsoft.com/office/word/2012/wordml" xmlns:w16cex="http://schemas.microsoft.com/office/word/2018/wordml/cex" xmlns:w16cid="http://schemas.microsoft.com/office/word/2016/wordml/cid" xmlns:w16="http://schemas.microsoft.com/office/word/2018/wordml" xmlns:w16sdtdh="http://schemas.microsoft.com/office/word/2020/wordml/sdtdatahash" xmlns:w16se="http://schemas.microsoft.com/office/word/2015/wordml/symex" xmlns:wpg="http://schemas.microsoft.com/office/word/2010/wordprocessingGroup" xmlns:wpi="http://schemas.microsoft.com/office/word/2010/wordprocessingInk" xmlns:wne="http://schemas.microsoft.com/office/word/2006/wordml" xmlns:wps="http://schemas.microsoft.com/office/word/2010/wordprocessingShape" mc:Ignorable="w14 w15 w16se w16cid w16 w16cex w16sdtdh wp14">
+<w:ftr xmlns:wpc="http://schemas.microsoft.com/office/word/2010/wordprocessingCanvas" xmlns:cx="http://schemas.microsoft.com/office/drawing/2014/chartex" xmlns:cx1="http://schemas.microsoft.com/office/drawing/2015/9/8/chartex" xmlns:cx2="http://schemas.microsoft.com/office/drawing/2015/10/21/chartex" xmlns:cx3="http://schemas.microsoft.com/office/drawing/2016/5/9/chartex" xmlns:cx4="http://schemas.microsoft.com/office/drawing/2016/5/10/chartex" xmlns:cx5="http://schemas.microsoft.com/office/drawing/2016/5/11/chartex" xmlns:cx6="http://schemas.microsoft.com/office/drawing/2016/5/12/chartex" xmlns:cx7="http://schemas.microsoft.com/office/drawing/2016/5/13/chartex" xmlns:cx8="http://schemas.microsoft.com/office/drawing/2016/5/14/chartex" xmlns:mc="http://schemas.openxmlformats.org/markup-compatibility/2006" xmlns:aink="http://schemas.microsoft.com/office/drawing/2016/ink" xmlns:am3d="http://schemas.microsoft.com/office/drawing/2017/model3d" xmlns:o="urn:schemas-microsoft-com:office:office" xmlns:oel="http://schemas.microsoft.com/office/2019/extlst" xmlns:r="http://schemas.openxmlformats.org/officeDocument/2006/relationships" xmlns:m="http://schemas.openxmlformats.org/officeDocument/2006/math" xmlns:v="urn:schemas-microsoft-com:vml" xmlns:wp14="http://schemas.microsoft.com/office/word/2010/wordprocessingDrawing" xmlns:wp="http://schemas.openxmlformats.org/drawingml/2006/wordprocessingDrawing" xmlns:w10="urn:schemas-microsoft-com:office:word" xmlns:w="http://schemas.openxmlformats.org/wordprocessingml/2006/main" xmlns:w14="http://schemas.microsoft.com/office/word/2010/wordml" xmlns:w15="http://schemas.microsoft.com/office/word/2012/wordml" xmlns:w16cex="http://schemas.microsoft.com/office/word/2018/wordml/cex" xmlns:w16cid="http://schemas.microsoft.com/office/word/2016/wordml/cid" xmlns:w16="http://schemas.microsoft.com/office/word/2018/wordml" xmlns:w16du="http://schemas.microsoft.com/office/word/2023/wordml/word16du" xmlns:w16sdtdh="http://schemas.microsoft.com/office/word/2020/wordml/sdtdatahash" xmlns:w16se="http://schemas.microsoft.com/office/word/2015/wordml/symex" xmlns:wpg="http://schemas.microsoft.com/office/word/2010/wordprocessingGroup" xmlns:wpi="http://schemas.microsoft.com/office/word/2010/wordprocessingInk" xmlns:wne="http://schemas.microsoft.com/office/word/2006/wordml" xmlns:wps="http://schemas.microsoft.com/office/word/2010/wordprocessingShape" mc:Ignorable="w14 w15 w16se w16cid w16 w16cex w16sdtdh wp14">
   <w:sdt>
     <w:sdtPr>
       <w:id w:val="424926035"/>
@@ -4212,7 +4087,7 @@
 </file>
 
 <file path=word/footnotes.xml><?xml version="1.0" encoding="utf-8"?>
-<w:footnotes xmlns:wpc="http://schemas.microsoft.com/office/word/2010/wordprocessingCanvas" xmlns:cx="http://schemas.microsoft.com/office/drawing/2014/chartex" xmlns:cx1="http://schemas.microsoft.com/office/drawing/2015/9/8/chartex" xmlns:cx2="http://schemas.microsoft.com/office/drawing/2015/10/21/chartex" xmlns:cx3="http://schemas.microsoft.com/office/drawing/2016/5/9/chartex" xmlns:cx4="http://schemas.microsoft.com/office/drawing/2016/5/10/chartex" xmlns:cx5="http://schemas.microsoft.com/office/drawing/2016/5/11/chartex" xmlns:cx6="http://schemas.microsoft.com/office/drawing/2016/5/12/chartex" xmlns:cx7="http://schemas.microsoft.com/office/drawing/2016/5/13/chartex" xmlns:cx8="http://schemas.microsoft.com/office/drawing/2016/5/14/chartex" xmlns:mc="http://schemas.openxmlformats.org/markup-compatibility/2006" xmlns:aink="http://schemas.microsoft.com/office/drawing/2016/ink" xmlns:am3d="http://schemas.microsoft.com/office/drawing/2017/model3d" xmlns:o="urn:schemas-microsoft-com:office:office" xmlns:oel="http://schemas.microsoft.com/office/2019/extlst" xmlns:r="http://schemas.openxmlformats.org/officeDocument/2006/relationships" xmlns:m="http://schemas.openxmlformats.org/officeDocument/2006/math" xmlns:v="urn:schemas-microsoft-com:vml" xmlns:wp14="http://schemas.microsoft.com/office/word/2010/wordprocessingDrawing" xmlns:wp="http://schemas.openxmlformats.org/drawingml/2006/wordprocessingDrawing" xmlns:w10="urn:schemas-microsoft-com:office:word" xmlns:w="http://schemas.openxmlformats.org/wordprocessingml/2006/main" xmlns:w14="http://schemas.microsoft.com/office/word/2010/wordml" xmlns:w15="http://schemas.microsoft.com/office/word/2012/wordml" xmlns:w16cex="http://schemas.microsoft.com/office/word/2018/wordml/cex" xmlns:w16cid="http://schemas.microsoft.com/office/word/2016/wordml/cid" xmlns:w16="http://schemas.microsoft.com/office/word/2018/wordml" xmlns:w16sdtdh="http://schemas.microsoft.com/office/word/2020/wordml/sdtdatahash" xmlns:w16se="http://schemas.microsoft.com/office/word/2015/wordml/symex" xmlns:wpg="http://schemas.microsoft.com/office/word/2010/wordprocessingGroup" xmlns:wpi="http://schemas.microsoft.com/office/word/2010/wordprocessingInk" xmlns:wne="http://schemas.microsoft.com/office/word/2006/wordml" xmlns:wps="http://schemas.microsoft.com/office/word/2010/wordprocessingShape" mc:Ignorable="w14 w15 w16se w16cid w16 w16cex w16sdtdh wp14">
+<w:footnotes xmlns:wpc="http://schemas.microsoft.com/office/word/2010/wordprocessingCanvas" xmlns:cx="http://schemas.microsoft.com/office/drawing/2014/chartex" xmlns:cx1="http://schemas.microsoft.com/office/drawing/2015/9/8/chartex" xmlns:cx2="http://schemas.microsoft.com/office/drawing/2015/10/21/chartex" xmlns:cx3="http://schemas.microsoft.com/office/drawing/2016/5/9/chartex" xmlns:cx4="http://schemas.microsoft.com/office/drawing/2016/5/10/chartex" xmlns:cx5="http://schemas.microsoft.com/office/drawing/2016/5/11/chartex" xmlns:cx6="http://schemas.microsoft.com/office/drawing/2016/5/12/chartex" xmlns:cx7="http://schemas.microsoft.com/office/drawing/2016/5/13/chartex" xmlns:cx8="http://schemas.microsoft.com/office/drawing/2016/5/14/chartex" xmlns:mc="http://schemas.openxmlformats.org/markup-compatibility/2006" xmlns:aink="http://schemas.microsoft.com/office/drawing/2016/ink" xmlns:am3d="http://schemas.microsoft.com/office/drawing/2017/model3d" xmlns:o="urn:schemas-microsoft-com:office:office" xmlns:oel="http://schemas.microsoft.com/office/2019/extlst" xmlns:r="http://schemas.openxmlformats.org/officeDocument/2006/relationships" xmlns:m="http://schemas.openxmlformats.org/officeDocument/2006/math" xmlns:v="urn:schemas-microsoft-com:vml" xmlns:wp14="http://schemas.microsoft.com/office/word/2010/wordprocessingDrawing" xmlns:wp="http://schemas.openxmlformats.org/drawingml/2006/wordprocessingDrawing" xmlns:w10="urn:schemas-microsoft-com:office:word" xmlns:w="http://schemas.openxmlformats.org/wordprocessingml/2006/main" xmlns:w14="http://schemas.microsoft.com/office/word/2010/wordml" xmlns:w15="http://schemas.microsoft.com/office/word/2012/wordml" xmlns:w16cex="http://schemas.microsoft.com/office/word/2018/wordml/cex" xmlns:w16cid="http://schemas.microsoft.com/office/word/2016/wordml/cid" xmlns:w16="http://schemas.microsoft.com/office/word/2018/wordml" xmlns:w16du="http://schemas.microsoft.com/office/word/2023/wordml/word16du" xmlns:w16sdtdh="http://schemas.microsoft.com/office/word/2020/wordml/sdtdatahash" xmlns:w16se="http://schemas.microsoft.com/office/word/2015/wordml/symex" xmlns:wpg="http://schemas.microsoft.com/office/word/2010/wordprocessingGroup" xmlns:wpi="http://schemas.microsoft.com/office/word/2010/wordprocessingInk" xmlns:wne="http://schemas.microsoft.com/office/word/2006/wordml" xmlns:wps="http://schemas.microsoft.com/office/word/2010/wordprocessingShape" mc:Ignorable="w14 w15 w16se w16cid w16 w16cex w16sdtdh wp14">
   <w:footnote w:type="separator" w:id="-1">
     <w:p>
       <w:pPr>
@@ -4237,7 +4112,7 @@
 </file>
 
 <file path=word/numbering.xml><?xml version="1.0" encoding="utf-8"?>
-<w:numbering xmlns:wpc="http://schemas.microsoft.com/office/word/2010/wordprocessingCanvas" xmlns:cx="http://schemas.microsoft.com/office/drawing/2014/chartex" xmlns:cx1="http://schemas.microsoft.com/office/drawing/2015/9/8/chartex" xmlns:cx2="http://schemas.microsoft.com/office/drawing/2015/10/21/chartex" xmlns:cx3="http://schemas.microsoft.com/office/drawing/2016/5/9/chartex" xmlns:cx4="http://schemas.microsoft.com/office/drawing/2016/5/10/chartex" xmlns:cx5="http://schemas.microsoft.com/office/drawing/2016/5/11/chartex" xmlns:cx6="http://schemas.microsoft.com/office/drawing/2016/5/12/chartex" xmlns:cx7="http://schemas.microsoft.com/office/drawing/2016/5/13/chartex" xmlns:cx8="http://schemas.microsoft.com/office/drawing/2016/5/14/chartex" xmlns:mc="http://schemas.openxmlformats.org/markup-compatibility/2006" xmlns:aink="http://schemas.microsoft.com/office/drawing/2016/ink" xmlns:am3d="http://schemas.microsoft.com/office/drawing/2017/model3d" xmlns:o="urn:schemas-microsoft-com:office:office" xmlns:oel="http://schemas.microsoft.com/office/2019/extlst" xmlns:r="http://schemas.openxmlformats.org/officeDocument/2006/relationships" xmlns:m="http://schemas.openxmlformats.org/officeDocument/2006/math" xmlns:v="urn:schemas-microsoft-com:vml" xmlns:wp14="http://schemas.microsoft.com/office/word/2010/wordprocessingDrawing" xmlns:wp="http://schemas.openxmlformats.org/drawingml/2006/wordprocessingDrawing" xmlns:w10="urn:schemas-microsoft-com:office:word" xmlns:w="http://schemas.openxmlformats.org/wordprocessingml/2006/main" xmlns:w14="http://schemas.microsoft.com/office/word/2010/wordml" xmlns:w15="http://schemas.microsoft.com/office/word/2012/wordml" xmlns:w16cex="http://schemas.microsoft.com/office/word/2018/wordml/cex" xmlns:w16cid="http://schemas.microsoft.com/office/word/2016/wordml/cid" xmlns:w16="http://schemas.microsoft.com/office/word/2018/wordml" xmlns:w16sdtdh="http://schemas.microsoft.com/office/word/2020/wordml/sdtdatahash" xmlns:w16se="http://schemas.microsoft.com/office/word/2015/wordml/symex" xmlns:wpg="http://schemas.microsoft.com/office/word/2010/wordprocessingGroup" xmlns:wpi="http://schemas.microsoft.com/office/word/2010/wordprocessingInk" xmlns:wne="http://schemas.microsoft.com/office/word/2006/wordml" xmlns:wps="http://schemas.microsoft.com/office/word/2010/wordprocessingShape" mc:Ignorable="w14 w15 w16se w16cid w16 w16cex w16sdtdh wp14">
+<w:numbering xmlns:wpc="http://schemas.microsoft.com/office/word/2010/wordprocessingCanvas" xmlns:cx="http://schemas.microsoft.com/office/drawing/2014/chartex" xmlns:cx1="http://schemas.microsoft.com/office/drawing/2015/9/8/chartex" xmlns:cx2="http://schemas.microsoft.com/office/drawing/2015/10/21/chartex" xmlns:cx3="http://schemas.microsoft.com/office/drawing/2016/5/9/chartex" xmlns:cx4="http://schemas.microsoft.com/office/drawing/2016/5/10/chartex" xmlns:cx5="http://schemas.microsoft.com/office/drawing/2016/5/11/chartex" xmlns:cx6="http://schemas.microsoft.com/office/drawing/2016/5/12/chartex" xmlns:cx7="http://schemas.microsoft.com/office/drawing/2016/5/13/chartex" xmlns:cx8="http://schemas.microsoft.com/office/drawing/2016/5/14/chartex" xmlns:mc="http://schemas.openxmlformats.org/markup-compatibility/2006" xmlns:aink="http://schemas.microsoft.com/office/drawing/2016/ink" xmlns:am3d="http://schemas.microsoft.com/office/drawing/2017/model3d" xmlns:o="urn:schemas-microsoft-com:office:office" xmlns:oel="http://schemas.microsoft.com/office/2019/extlst" xmlns:r="http://schemas.openxmlformats.org/officeDocument/2006/relationships" xmlns:m="http://schemas.openxmlformats.org/officeDocument/2006/math" xmlns:v="urn:schemas-microsoft-com:vml" xmlns:wp14="http://schemas.microsoft.com/office/word/2010/wordprocessingDrawing" xmlns:wp="http://schemas.openxmlformats.org/drawingml/2006/wordprocessingDrawing" xmlns:w10="urn:schemas-microsoft-com:office:word" xmlns:w="http://schemas.openxmlformats.org/wordprocessingml/2006/main" xmlns:w14="http://schemas.microsoft.com/office/word/2010/wordml" xmlns:w15="http://schemas.microsoft.com/office/word/2012/wordml" xmlns:w16cex="http://schemas.microsoft.com/office/word/2018/wordml/cex" xmlns:w16cid="http://schemas.microsoft.com/office/word/2016/wordml/cid" xmlns:w16="http://schemas.microsoft.com/office/word/2018/wordml" xmlns:w16du="http://schemas.microsoft.com/office/word/2023/wordml/word16du" xmlns:w16sdtdh="http://schemas.microsoft.com/office/word/2020/wordml/sdtdatahash" xmlns:w16se="http://schemas.microsoft.com/office/word/2015/wordml/symex" xmlns:wpg="http://schemas.microsoft.com/office/word/2010/wordprocessingGroup" xmlns:wpi="http://schemas.microsoft.com/office/word/2010/wordprocessingInk" xmlns:wne="http://schemas.microsoft.com/office/word/2006/wordml" xmlns:wps="http://schemas.microsoft.com/office/word/2010/wordprocessingShape" mc:Ignorable="w14 w15 w16se w16cid w16 w16cex w16sdtdh wp14">
   <w:abstractNum w:abstractNumId="0" w15:restartNumberingAfterBreak="0">
     <w:nsid w:val="3CA72572"/>
     <w:multiLevelType w:val="multilevel"/>

</xml_diff>